<commit_message>
raport de projet (4)
</commit_message>
<xml_diff>
--- a/Rapport de projet (3).docx
+++ b/Rapport de projet (3).docx
@@ -1,6 +1,6 @@
 
 <file path=word/document.xml><?xml version="1.0" encoding="utf-8"?>
-<w:document xmlns:wpc="http://schemas.microsoft.com/office/word/2010/wordprocessingCanvas" xmlns:cx="http://schemas.microsoft.com/office/drawing/2014/chartex" xmlns:mc="http://schemas.openxmlformats.org/markup-compatibility/2006" xmlns:o="urn:schemas-microsoft-com:office:office" xmlns:r="http://schemas.openxmlformats.org/officeDocument/2006/relationships" xmlns:m="http://schemas.openxmlformats.org/officeDocument/2006/math" xmlns:v="urn:schemas-microsoft-com:vml" xmlns:wp14="http://schemas.microsoft.com/office/word/2010/wordprocessingDrawing" xmlns:wp="http://schemas.openxmlformats.org/drawingml/2006/wordprocessingDrawing" xmlns:w10="urn:schemas-microsoft-com:office:word" xmlns:w="http://schemas.openxmlformats.org/wordprocessingml/2006/main" xmlns:w14="http://schemas.microsoft.com/office/word/2010/wordml" xmlns:w15="http://schemas.microsoft.com/office/word/2012/wordml" xmlns:w16se="http://schemas.microsoft.com/office/word/2015/wordml/symex" xmlns:wpg="http://schemas.microsoft.com/office/word/2010/wordprocessingGroup" xmlns:wpi="http://schemas.microsoft.com/office/word/2010/wordprocessingInk" xmlns:wne="http://schemas.microsoft.com/office/word/2006/wordml" xmlns:wps="http://schemas.microsoft.com/office/word/2010/wordprocessingShape" mc:Ignorable="w14 w15 w16se wp14">
+<w:document xmlns:wpc="http://schemas.microsoft.com/office/word/2010/wordprocessingCanvas" xmlns:cx="http://schemas.microsoft.com/office/drawing/2014/chartex" xmlns:cx1="http://schemas.microsoft.com/office/drawing/2015/9/8/chartex" xmlns:cx2="http://schemas.microsoft.com/office/drawing/2015/10/21/chartex" xmlns:cx3="http://schemas.microsoft.com/office/drawing/2016/5/9/chartex" xmlns:cx4="http://schemas.microsoft.com/office/drawing/2016/5/10/chartex" xmlns:cx5="http://schemas.microsoft.com/office/drawing/2016/5/11/chartex" xmlns:mc="http://schemas.openxmlformats.org/markup-compatibility/2006" xmlns:o="urn:schemas-microsoft-com:office:office" xmlns:r="http://schemas.openxmlformats.org/officeDocument/2006/relationships" xmlns:m="http://schemas.openxmlformats.org/officeDocument/2006/math" xmlns:v="urn:schemas-microsoft-com:vml" xmlns:wp14="http://schemas.microsoft.com/office/word/2010/wordprocessingDrawing" xmlns:wp="http://schemas.openxmlformats.org/drawingml/2006/wordprocessingDrawing" xmlns:w10="urn:schemas-microsoft-com:office:word" xmlns:w="http://schemas.openxmlformats.org/wordprocessingml/2006/main" xmlns:w14="http://schemas.microsoft.com/office/word/2010/wordml" xmlns:w15="http://schemas.microsoft.com/office/word/2012/wordml" xmlns:w16se="http://schemas.microsoft.com/office/word/2015/wordml/symex" xmlns:wpg="http://schemas.microsoft.com/office/word/2010/wordprocessingGroup" xmlns:wpi="http://schemas.microsoft.com/office/word/2010/wordprocessingInk" xmlns:wne="http://schemas.microsoft.com/office/word/2006/wordml" xmlns:wps="http://schemas.microsoft.com/office/word/2010/wordprocessingShape" mc:Ignorable="w14 w15 w16se wp14">
   <w:background w:color="EDECEC" w:themeColor="accent2" w:themeTint="33"/>
   <w:body>
     <w:p>
@@ -487,7 +487,7 @@
               </wp:anchor>
             </w:drawing>
           </mc:Choice>
-          <mc:Fallback xmlns:cx5="http://schemas.microsoft.com/office/drawing/2016/5/11/chartex" xmlns:cx4="http://schemas.microsoft.com/office/drawing/2016/5/10/chartex" xmlns:cx3="http://schemas.microsoft.com/office/drawing/2016/5/9/chartex" xmlns:cx2="http://schemas.microsoft.com/office/drawing/2015/10/21/chartex" xmlns:cx1="http://schemas.microsoft.com/office/drawing/2015/9/8/chartex">
+          <mc:Fallback>
             <w:pict>
               <v:group w14:anchorId="4DDC0975" id="Groupe 2" o:spid="_x0000_s1026" style="position:absolute;margin-left:-40pt;margin-top:-47.45pt;width:541.4pt;height:501.2pt;z-index:-251651072;mso-width-relative:margin;mso-height-relative:margin" coordsize="43291,44910" o:gfxdata="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">
                 <v:shape id="Forme libre 56" o:spid="_x0000_s1027" style="position:absolute;left:15017;width:28274;height:28352;visibility:visible;mso-wrap-style:square;v-text-anchor:top" coordsize="1781,1786" o:gfxdata="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" path="m4,1786l,1782,1776,r5,5l4,1786xe" filled="f" stroked="f">
@@ -697,6 +697,7 @@
       <w:r>
         <w:rPr>
           <w:noProof/>
+          <w:lang w:eastAsia="fr-FR"/>
         </w:rPr>
         <mc:AlternateContent>
           <mc:Choice Requires="wps">
@@ -1220,7 +1221,10 @@
     <w:p/>
     <w:p/>
     <w:p/>
-    <w:p/>
+    <w:p>
+      <w:bookmarkStart w:id="0" w:name="_GoBack"/>
+      <w:bookmarkEnd w:id="0"/>
+    </w:p>
     <w:p/>
     <w:p>
       <w:pPr>
@@ -1237,9 +1241,9 @@
           <w:u w:val="single"/>
         </w:rPr>
       </w:pPr>
-      <w:bookmarkStart w:id="0" w:name="_Toc469488662"/>
-      <w:bookmarkStart w:id="1" w:name="_Toc469489387"/>
-      <w:bookmarkStart w:id="2" w:name="_Toc469489715"/>
+      <w:bookmarkStart w:id="1" w:name="_Toc469488662"/>
+      <w:bookmarkStart w:id="2" w:name="_Toc469489387"/>
+      <w:bookmarkStart w:id="3" w:name="_Toc469489715"/>
       <w:r>
         <w:rPr>
           <w:rStyle w:val="lev"/>
@@ -1250,31 +1254,31 @@
         <w:lastRenderedPageBreak/>
         <w:t>Contexte</w:t>
       </w:r>
-      <w:bookmarkEnd w:id="0"/>
       <w:bookmarkEnd w:id="1"/>
       <w:bookmarkEnd w:id="2"/>
-    </w:p>
-    <w:p>
-      <w:pPr>
-        <w:outlineLvl w:val="0"/>
-        <w:rPr>
-          <w:rFonts w:ascii="Arial" w:hAnsi="Arial" w:cs="Arial"/>
-          <w:color w:val="000000"/>
-          <w:sz w:val="28"/>
-          <w:szCs w:val="28"/>
-        </w:rPr>
-      </w:pPr>
-      <w:bookmarkStart w:id="3" w:name="_Toc469384731"/>
-      <w:bookmarkStart w:id="4" w:name="_Toc469387405"/>
-      <w:bookmarkStart w:id="5" w:name="_Toc469388917"/>
-      <w:bookmarkStart w:id="6" w:name="_Toc469389033"/>
-      <w:bookmarkStart w:id="7" w:name="_Toc469488663"/>
-      <w:bookmarkStart w:id="8" w:name="_Toc469489388"/>
-      <w:bookmarkStart w:id="9" w:name="_Toc469489464"/>
-      <w:bookmarkStart w:id="10" w:name="_Toc469489505"/>
-      <w:bookmarkStart w:id="11" w:name="_Toc469489564"/>
-      <w:bookmarkStart w:id="12" w:name="_Toc469489641"/>
-      <w:bookmarkStart w:id="13" w:name="_Toc469489716"/>
+      <w:bookmarkEnd w:id="3"/>
+    </w:p>
+    <w:p>
+      <w:pPr>
+        <w:outlineLvl w:val="0"/>
+        <w:rPr>
+          <w:rFonts w:ascii="Arial" w:hAnsi="Arial" w:cs="Arial"/>
+          <w:color w:val="000000"/>
+          <w:sz w:val="28"/>
+          <w:szCs w:val="28"/>
+        </w:rPr>
+      </w:pPr>
+      <w:bookmarkStart w:id="4" w:name="_Toc469384731"/>
+      <w:bookmarkStart w:id="5" w:name="_Toc469387405"/>
+      <w:bookmarkStart w:id="6" w:name="_Toc469388917"/>
+      <w:bookmarkStart w:id="7" w:name="_Toc469389033"/>
+      <w:bookmarkStart w:id="8" w:name="_Toc469488663"/>
+      <w:bookmarkStart w:id="9" w:name="_Toc469489388"/>
+      <w:bookmarkStart w:id="10" w:name="_Toc469489464"/>
+      <w:bookmarkStart w:id="11" w:name="_Toc469489505"/>
+      <w:bookmarkStart w:id="12" w:name="_Toc469489564"/>
+      <w:bookmarkStart w:id="13" w:name="_Toc469489641"/>
+      <w:bookmarkStart w:id="14" w:name="_Toc469489716"/>
       <w:r>
         <w:rPr>
           <w:rFonts w:ascii="Arial" w:hAnsi="Arial" w:cs="Arial"/>
@@ -1293,7 +1297,6 @@
         </w:rPr>
         <w:t> :</w:t>
       </w:r>
-      <w:bookmarkEnd w:id="3"/>
       <w:bookmarkEnd w:id="4"/>
       <w:bookmarkEnd w:id="5"/>
       <w:bookmarkEnd w:id="6"/>
@@ -1304,6 +1307,7 @@
       <w:bookmarkEnd w:id="11"/>
       <w:bookmarkEnd w:id="12"/>
       <w:bookmarkEnd w:id="13"/>
+      <w:bookmarkEnd w:id="14"/>
     </w:p>
     <w:p>
       <w:pPr>
@@ -1320,17 +1324,17 @@
           <w:szCs w:val="28"/>
         </w:rPr>
       </w:pPr>
-      <w:bookmarkStart w:id="14" w:name="_Toc469387406"/>
-      <w:bookmarkStart w:id="15" w:name="_Toc469388918"/>
-      <w:bookmarkStart w:id="16" w:name="_Toc469389034"/>
-      <w:bookmarkStart w:id="17" w:name="_Toc469488664"/>
-      <w:bookmarkStart w:id="18" w:name="_Toc469489389"/>
-      <w:bookmarkStart w:id="19" w:name="_Toc469489465"/>
-      <w:bookmarkStart w:id="20" w:name="_Toc469489506"/>
-      <w:bookmarkStart w:id="21" w:name="_Toc469489565"/>
-      <w:bookmarkStart w:id="22" w:name="_Toc469489642"/>
-      <w:bookmarkStart w:id="23" w:name="_Toc469489717"/>
-      <w:bookmarkStart w:id="24" w:name="_Toc469384732"/>
+      <w:bookmarkStart w:id="15" w:name="_Toc469387406"/>
+      <w:bookmarkStart w:id="16" w:name="_Toc469388918"/>
+      <w:bookmarkStart w:id="17" w:name="_Toc469389034"/>
+      <w:bookmarkStart w:id="18" w:name="_Toc469488664"/>
+      <w:bookmarkStart w:id="19" w:name="_Toc469489389"/>
+      <w:bookmarkStart w:id="20" w:name="_Toc469489465"/>
+      <w:bookmarkStart w:id="21" w:name="_Toc469489506"/>
+      <w:bookmarkStart w:id="22" w:name="_Toc469489565"/>
+      <w:bookmarkStart w:id="23" w:name="_Toc469489642"/>
+      <w:bookmarkStart w:id="24" w:name="_Toc469489717"/>
+      <w:bookmarkStart w:id="25" w:name="_Toc469384732"/>
       <w:r>
         <w:rPr>
           <w:rFonts w:ascii="Arial" w:hAnsi="Arial" w:cs="Arial"/>
@@ -1341,7 +1345,6 @@
         </w:rPr>
         <w:t>Mode statique</w:t>
       </w:r>
-      <w:bookmarkEnd w:id="14"/>
       <w:bookmarkEnd w:id="15"/>
       <w:bookmarkEnd w:id="16"/>
       <w:bookmarkEnd w:id="17"/>
@@ -1351,6 +1354,7 @@
       <w:bookmarkEnd w:id="21"/>
       <w:bookmarkEnd w:id="22"/>
       <w:bookmarkEnd w:id="23"/>
+      <w:bookmarkEnd w:id="24"/>
       <w:r>
         <w:rPr>
           <w:rFonts w:ascii="Arial" w:hAnsi="Arial" w:cs="Arial"/>
@@ -1360,7 +1364,7 @@
         </w:rPr>
         <w:t> </w:t>
       </w:r>
-      <w:bookmarkEnd w:id="24"/>
+      <w:bookmarkEnd w:id="25"/>
     </w:p>
     <w:p>
       <w:pPr>
@@ -1377,17 +1381,17 @@
           <w:szCs w:val="28"/>
         </w:rPr>
       </w:pPr>
-      <w:bookmarkStart w:id="25" w:name="_Toc469387407"/>
-      <w:bookmarkStart w:id="26" w:name="_Toc469388919"/>
-      <w:bookmarkStart w:id="27" w:name="_Toc469389035"/>
-      <w:bookmarkStart w:id="28" w:name="_Toc469488665"/>
-      <w:bookmarkStart w:id="29" w:name="_Toc469489390"/>
-      <w:bookmarkStart w:id="30" w:name="_Toc469489466"/>
-      <w:bookmarkStart w:id="31" w:name="_Toc469489507"/>
-      <w:bookmarkStart w:id="32" w:name="_Toc469489566"/>
-      <w:bookmarkStart w:id="33" w:name="_Toc469489643"/>
-      <w:bookmarkStart w:id="34" w:name="_Toc469489718"/>
-      <w:bookmarkStart w:id="35" w:name="_Toc469384733"/>
+      <w:bookmarkStart w:id="26" w:name="_Toc469387407"/>
+      <w:bookmarkStart w:id="27" w:name="_Toc469388919"/>
+      <w:bookmarkStart w:id="28" w:name="_Toc469389035"/>
+      <w:bookmarkStart w:id="29" w:name="_Toc469488665"/>
+      <w:bookmarkStart w:id="30" w:name="_Toc469489390"/>
+      <w:bookmarkStart w:id="31" w:name="_Toc469489466"/>
+      <w:bookmarkStart w:id="32" w:name="_Toc469489507"/>
+      <w:bookmarkStart w:id="33" w:name="_Toc469489566"/>
+      <w:bookmarkStart w:id="34" w:name="_Toc469489643"/>
+      <w:bookmarkStart w:id="35" w:name="_Toc469489718"/>
+      <w:bookmarkStart w:id="36" w:name="_Toc469384733"/>
       <w:r>
         <w:rPr>
           <w:rFonts w:ascii="Arial" w:hAnsi="Arial" w:cs="Arial"/>
@@ -1398,7 +1402,6 @@
         </w:rPr>
         <w:t>Mode dynamique</w:t>
       </w:r>
-      <w:bookmarkEnd w:id="25"/>
       <w:bookmarkEnd w:id="26"/>
       <w:bookmarkEnd w:id="27"/>
       <w:bookmarkEnd w:id="28"/>
@@ -1408,6 +1411,7 @@
       <w:bookmarkEnd w:id="32"/>
       <w:bookmarkEnd w:id="33"/>
       <w:bookmarkEnd w:id="34"/>
+      <w:bookmarkEnd w:id="35"/>
       <w:r>
         <w:rPr>
           <w:rFonts w:ascii="Arial" w:hAnsi="Arial" w:cs="Arial"/>
@@ -1417,7 +1421,7 @@
         </w:rPr>
         <w:t> </w:t>
       </w:r>
-      <w:bookmarkEnd w:id="35"/>
+      <w:bookmarkEnd w:id="36"/>
     </w:p>
     <w:p>
       <w:pPr>
@@ -1434,17 +1438,17 @@
           <w:szCs w:val="28"/>
         </w:rPr>
       </w:pPr>
-      <w:bookmarkStart w:id="36" w:name="_Toc469387408"/>
-      <w:bookmarkStart w:id="37" w:name="_Toc469388920"/>
-      <w:bookmarkStart w:id="38" w:name="_Toc469389036"/>
-      <w:bookmarkStart w:id="39" w:name="_Toc469488666"/>
-      <w:bookmarkStart w:id="40" w:name="_Toc469489391"/>
-      <w:bookmarkStart w:id="41" w:name="_Toc469489467"/>
-      <w:bookmarkStart w:id="42" w:name="_Toc469489508"/>
-      <w:bookmarkStart w:id="43" w:name="_Toc469489567"/>
-      <w:bookmarkStart w:id="44" w:name="_Toc469489644"/>
-      <w:bookmarkStart w:id="45" w:name="_Toc469489719"/>
-      <w:bookmarkStart w:id="46" w:name="_Toc469384734"/>
+      <w:bookmarkStart w:id="37" w:name="_Toc469387408"/>
+      <w:bookmarkStart w:id="38" w:name="_Toc469388920"/>
+      <w:bookmarkStart w:id="39" w:name="_Toc469389036"/>
+      <w:bookmarkStart w:id="40" w:name="_Toc469488666"/>
+      <w:bookmarkStart w:id="41" w:name="_Toc469489391"/>
+      <w:bookmarkStart w:id="42" w:name="_Toc469489467"/>
+      <w:bookmarkStart w:id="43" w:name="_Toc469489508"/>
+      <w:bookmarkStart w:id="44" w:name="_Toc469489567"/>
+      <w:bookmarkStart w:id="45" w:name="_Toc469489644"/>
+      <w:bookmarkStart w:id="46" w:name="_Toc469489719"/>
+      <w:bookmarkStart w:id="47" w:name="_Toc469384734"/>
       <w:r>
         <w:rPr>
           <w:rFonts w:ascii="Arial" w:hAnsi="Arial" w:cs="Arial"/>
@@ -1455,7 +1459,6 @@
         </w:rPr>
         <w:t>Mode interactif</w:t>
       </w:r>
-      <w:bookmarkEnd w:id="36"/>
       <w:bookmarkEnd w:id="37"/>
       <w:bookmarkEnd w:id="38"/>
       <w:bookmarkEnd w:id="39"/>
@@ -1465,6 +1468,7 @@
       <w:bookmarkEnd w:id="43"/>
       <w:bookmarkEnd w:id="44"/>
       <w:bookmarkEnd w:id="45"/>
+      <w:bookmarkEnd w:id="46"/>
       <w:r>
         <w:rPr>
           <w:rFonts w:ascii="Arial" w:hAnsi="Arial" w:cs="Arial"/>
@@ -1474,29 +1478,29 @@
         </w:rPr>
         <w:t> </w:t>
       </w:r>
-      <w:bookmarkStart w:id="47" w:name="_Toc469384735"/>
-      <w:bookmarkEnd w:id="46"/>
-    </w:p>
-    <w:p>
-      <w:pPr>
-        <w:outlineLvl w:val="0"/>
-        <w:rPr>
-          <w:rFonts w:ascii="Arial" w:hAnsi="Arial" w:cs="Arial"/>
-          <w:color w:val="000000"/>
-          <w:sz w:val="28"/>
-          <w:szCs w:val="28"/>
-        </w:rPr>
-      </w:pPr>
-      <w:bookmarkStart w:id="48" w:name="_Toc469387409"/>
-      <w:bookmarkStart w:id="49" w:name="_Toc469388921"/>
-      <w:bookmarkStart w:id="50" w:name="_Toc469389037"/>
-      <w:bookmarkStart w:id="51" w:name="_Toc469488667"/>
-      <w:bookmarkStart w:id="52" w:name="_Toc469489392"/>
-      <w:bookmarkStart w:id="53" w:name="_Toc469489468"/>
-      <w:bookmarkStart w:id="54" w:name="_Toc469489509"/>
-      <w:bookmarkStart w:id="55" w:name="_Toc469489568"/>
-      <w:bookmarkStart w:id="56" w:name="_Toc469489645"/>
-      <w:bookmarkStart w:id="57" w:name="_Toc469489720"/>
+      <w:bookmarkStart w:id="48" w:name="_Toc469384735"/>
+      <w:bookmarkEnd w:id="47"/>
+    </w:p>
+    <w:p>
+      <w:pPr>
+        <w:outlineLvl w:val="0"/>
+        <w:rPr>
+          <w:rFonts w:ascii="Arial" w:hAnsi="Arial" w:cs="Arial"/>
+          <w:color w:val="000000"/>
+          <w:sz w:val="28"/>
+          <w:szCs w:val="28"/>
+        </w:rPr>
+      </w:pPr>
+      <w:bookmarkStart w:id="49" w:name="_Toc469387409"/>
+      <w:bookmarkStart w:id="50" w:name="_Toc469388921"/>
+      <w:bookmarkStart w:id="51" w:name="_Toc469389037"/>
+      <w:bookmarkStart w:id="52" w:name="_Toc469488667"/>
+      <w:bookmarkStart w:id="53" w:name="_Toc469489392"/>
+      <w:bookmarkStart w:id="54" w:name="_Toc469489468"/>
+      <w:bookmarkStart w:id="55" w:name="_Toc469489509"/>
+      <w:bookmarkStart w:id="56" w:name="_Toc469489568"/>
+      <w:bookmarkStart w:id="57" w:name="_Toc469489645"/>
+      <w:bookmarkStart w:id="58" w:name="_Toc469489720"/>
       <w:r>
         <w:rPr>
           <w:rFonts w:ascii="Arial" w:hAnsi="Arial" w:cs="Arial"/>
@@ -1533,7 +1537,6 @@
         </w:rPr>
         <w:t>puis d’exécuter un de ces types. Suite à cela, le type d’écran choisi exécutera sa fonction respective</w:t>
       </w:r>
-      <w:bookmarkEnd w:id="47"/>
       <w:bookmarkEnd w:id="48"/>
       <w:bookmarkEnd w:id="49"/>
       <w:bookmarkEnd w:id="50"/>
@@ -1544,6 +1547,7 @@
       <w:bookmarkEnd w:id="55"/>
       <w:bookmarkEnd w:id="56"/>
       <w:bookmarkEnd w:id="57"/>
+      <w:bookmarkEnd w:id="58"/>
     </w:p>
     <w:p>
       <w:pPr>
@@ -1561,11 +1565,11 @@
           <w:u w:val="single"/>
         </w:rPr>
       </w:pPr>
-      <w:bookmarkStart w:id="58" w:name="_Toc469488668"/>
-      <w:bookmarkStart w:id="59" w:name="_Toc469489393"/>
-      <w:bookmarkStart w:id="60" w:name="_Toc469489469"/>
-      <w:bookmarkStart w:id="61" w:name="_Toc469489510"/>
-      <w:bookmarkStart w:id="62" w:name="_Toc469489721"/>
+      <w:bookmarkStart w:id="59" w:name="_Toc469488668"/>
+      <w:bookmarkStart w:id="60" w:name="_Toc469489393"/>
+      <w:bookmarkStart w:id="61" w:name="_Toc469489469"/>
+      <w:bookmarkStart w:id="62" w:name="_Toc469489510"/>
+      <w:bookmarkStart w:id="63" w:name="_Toc469489721"/>
       <w:r>
         <w:rPr>
           <w:rStyle w:val="lev"/>
@@ -1598,11 +1602,11 @@
         </w:rPr>
         <w:t> ?</w:t>
       </w:r>
-      <w:bookmarkEnd w:id="58"/>
       <w:bookmarkEnd w:id="59"/>
       <w:bookmarkEnd w:id="60"/>
       <w:bookmarkEnd w:id="61"/>
       <w:bookmarkEnd w:id="62"/>
+      <w:bookmarkEnd w:id="63"/>
       <w:r>
         <w:rPr>
           <w:rStyle w:val="lev"/>
@@ -1623,17 +1627,17 @@
           <w:szCs w:val="28"/>
         </w:rPr>
       </w:pPr>
-      <w:bookmarkStart w:id="63" w:name="_Toc469384737"/>
-      <w:bookmarkStart w:id="64" w:name="_Toc469387411"/>
-      <w:bookmarkStart w:id="65" w:name="_Toc469388923"/>
-      <w:bookmarkStart w:id="66" w:name="_Toc469389039"/>
-      <w:bookmarkStart w:id="67" w:name="_Toc469488669"/>
-      <w:bookmarkStart w:id="68" w:name="_Toc469489394"/>
-      <w:bookmarkStart w:id="69" w:name="_Toc469489470"/>
-      <w:bookmarkStart w:id="70" w:name="_Toc469489511"/>
-      <w:bookmarkStart w:id="71" w:name="_Toc469489570"/>
-      <w:bookmarkStart w:id="72" w:name="_Toc469489647"/>
-      <w:bookmarkStart w:id="73" w:name="_Toc469489722"/>
+      <w:bookmarkStart w:id="64" w:name="_Toc469384737"/>
+      <w:bookmarkStart w:id="65" w:name="_Toc469387411"/>
+      <w:bookmarkStart w:id="66" w:name="_Toc469388923"/>
+      <w:bookmarkStart w:id="67" w:name="_Toc469389039"/>
+      <w:bookmarkStart w:id="68" w:name="_Toc469488669"/>
+      <w:bookmarkStart w:id="69" w:name="_Toc469489394"/>
+      <w:bookmarkStart w:id="70" w:name="_Toc469489470"/>
+      <w:bookmarkStart w:id="71" w:name="_Toc469489511"/>
+      <w:bookmarkStart w:id="72" w:name="_Toc469489570"/>
+      <w:bookmarkStart w:id="73" w:name="_Toc469489647"/>
+      <w:bookmarkStart w:id="74" w:name="_Toc469489722"/>
       <w:r>
         <w:rPr>
           <w:rFonts w:ascii="Arial" w:hAnsi="Arial" w:cs="Arial"/>
@@ -1686,7 +1690,6 @@
         </w:rPr>
         <w:t xml:space="preserve"> ou ppm.</w:t>
       </w:r>
-      <w:bookmarkEnd w:id="63"/>
       <w:bookmarkEnd w:id="64"/>
       <w:bookmarkEnd w:id="65"/>
       <w:bookmarkEnd w:id="66"/>
@@ -1697,6 +1700,7 @@
       <w:bookmarkEnd w:id="71"/>
       <w:bookmarkEnd w:id="72"/>
       <w:bookmarkEnd w:id="73"/>
+      <w:bookmarkEnd w:id="74"/>
       <w:r>
         <w:rPr>
           <w:rFonts w:ascii="Arial" w:hAnsi="Arial" w:cs="Arial"/>
@@ -1715,17 +1719,17 @@
           <w:szCs w:val="28"/>
         </w:rPr>
       </w:pPr>
-      <w:bookmarkStart w:id="74" w:name="_Toc469384738"/>
-      <w:bookmarkStart w:id="75" w:name="_Toc469387412"/>
-      <w:bookmarkStart w:id="76" w:name="_Toc469388924"/>
-      <w:bookmarkStart w:id="77" w:name="_Toc469389040"/>
-      <w:bookmarkStart w:id="78" w:name="_Toc469488670"/>
-      <w:bookmarkStart w:id="79" w:name="_Toc469489395"/>
-      <w:bookmarkStart w:id="80" w:name="_Toc469489471"/>
-      <w:bookmarkStart w:id="81" w:name="_Toc469489512"/>
-      <w:bookmarkStart w:id="82" w:name="_Toc469489571"/>
-      <w:bookmarkStart w:id="83" w:name="_Toc469489648"/>
-      <w:bookmarkStart w:id="84" w:name="_Toc469489723"/>
+      <w:bookmarkStart w:id="75" w:name="_Toc469384738"/>
+      <w:bookmarkStart w:id="76" w:name="_Toc469387412"/>
+      <w:bookmarkStart w:id="77" w:name="_Toc469388924"/>
+      <w:bookmarkStart w:id="78" w:name="_Toc469389040"/>
+      <w:bookmarkStart w:id="79" w:name="_Toc469488670"/>
+      <w:bookmarkStart w:id="80" w:name="_Toc469489395"/>
+      <w:bookmarkStart w:id="81" w:name="_Toc469489471"/>
+      <w:bookmarkStart w:id="82" w:name="_Toc469489512"/>
+      <w:bookmarkStart w:id="83" w:name="_Toc469489571"/>
+      <w:bookmarkStart w:id="84" w:name="_Toc469489648"/>
+      <w:bookmarkStart w:id="85" w:name="_Toc469489723"/>
       <w:r>
         <w:rPr>
           <w:rFonts w:ascii="Arial" w:hAnsi="Arial" w:cs="Arial"/>
@@ -1776,7 +1780,7 @@
         </w:rPr>
         <w:t>fait avec les chiffres 1 et 0. Le chiffre 1 représente un carré tandis que 0 représente un carré blanc.</w:t>
       </w:r>
-      <w:bookmarkEnd w:id="74"/>
+      <w:bookmarkEnd w:id="75"/>
       <w:r>
         <w:rPr>
           <w:rFonts w:ascii="Arial" w:hAnsi="Arial" w:cs="Arial"/>
@@ -1793,7 +1797,6 @@
         </w:rPr>
         <w:t xml:space="preserve"> Une ligne ne doit pas dépasser 70 caractères.</w:t>
       </w:r>
-      <w:bookmarkEnd w:id="75"/>
       <w:bookmarkEnd w:id="76"/>
       <w:bookmarkEnd w:id="77"/>
       <w:bookmarkEnd w:id="78"/>
@@ -1803,6 +1806,7 @@
       <w:bookmarkEnd w:id="82"/>
       <w:bookmarkEnd w:id="83"/>
       <w:bookmarkEnd w:id="84"/>
+      <w:bookmarkEnd w:id="85"/>
     </w:p>
     <w:p>
       <w:pPr>
@@ -1824,16 +1828,16 @@
           <w:szCs w:val="28"/>
         </w:rPr>
       </w:pPr>
-      <w:bookmarkStart w:id="85" w:name="_Toc469387413"/>
-      <w:bookmarkStart w:id="86" w:name="_Toc469388925"/>
-      <w:bookmarkStart w:id="87" w:name="_Toc469389041"/>
-      <w:bookmarkStart w:id="88" w:name="_Toc469488671"/>
-      <w:bookmarkStart w:id="89" w:name="_Toc469489396"/>
-      <w:bookmarkStart w:id="90" w:name="_Toc469489472"/>
-      <w:bookmarkStart w:id="91" w:name="_Toc469489513"/>
-      <w:bookmarkStart w:id="92" w:name="_Toc469489572"/>
-      <w:bookmarkStart w:id="93" w:name="_Toc469489649"/>
-      <w:bookmarkStart w:id="94" w:name="_Toc469489724"/>
+      <w:bookmarkStart w:id="86" w:name="_Toc469387413"/>
+      <w:bookmarkStart w:id="87" w:name="_Toc469388925"/>
+      <w:bookmarkStart w:id="88" w:name="_Toc469389041"/>
+      <w:bookmarkStart w:id="89" w:name="_Toc469488671"/>
+      <w:bookmarkStart w:id="90" w:name="_Toc469489396"/>
+      <w:bookmarkStart w:id="91" w:name="_Toc469489472"/>
+      <w:bookmarkStart w:id="92" w:name="_Toc469489513"/>
+      <w:bookmarkStart w:id="93" w:name="_Toc469489572"/>
+      <w:bookmarkStart w:id="94" w:name="_Toc469489649"/>
+      <w:bookmarkStart w:id="95" w:name="_Toc469489724"/>
       <w:r>
         <w:rPr>
           <w:noProof/>
@@ -1875,9 +1879,8 @@
           </wp:inline>
         </w:drawing>
       </w:r>
-      <w:bookmarkStart w:id="95" w:name="_Toc469384739"/>
-      <w:bookmarkStart w:id="96" w:name="_Toc469387414"/>
-      <w:bookmarkEnd w:id="85"/>
+      <w:bookmarkStart w:id="96" w:name="_Toc469384739"/>
+      <w:bookmarkStart w:id="97" w:name="_Toc469387414"/>
       <w:bookmarkEnd w:id="86"/>
       <w:bookmarkEnd w:id="87"/>
       <w:bookmarkEnd w:id="88"/>
@@ -1887,6 +1890,7 @@
       <w:bookmarkEnd w:id="92"/>
       <w:bookmarkEnd w:id="93"/>
       <w:bookmarkEnd w:id="94"/>
+      <w:bookmarkEnd w:id="95"/>
     </w:p>
     <w:p>
       <w:pPr>
@@ -1898,15 +1902,15 @@
           <w:szCs w:val="28"/>
         </w:rPr>
       </w:pPr>
-      <w:bookmarkStart w:id="97" w:name="_Toc469388926"/>
-      <w:bookmarkStart w:id="98" w:name="_Toc469389042"/>
-      <w:bookmarkStart w:id="99" w:name="_Toc469488672"/>
-      <w:bookmarkStart w:id="100" w:name="_Toc469489397"/>
-      <w:bookmarkStart w:id="101" w:name="_Toc469489473"/>
-      <w:bookmarkStart w:id="102" w:name="_Toc469489514"/>
-      <w:bookmarkStart w:id="103" w:name="_Toc469489573"/>
-      <w:bookmarkStart w:id="104" w:name="_Toc469489650"/>
-      <w:bookmarkStart w:id="105" w:name="_Toc469489725"/>
+      <w:bookmarkStart w:id="98" w:name="_Toc469388926"/>
+      <w:bookmarkStart w:id="99" w:name="_Toc469389042"/>
+      <w:bookmarkStart w:id="100" w:name="_Toc469488672"/>
+      <w:bookmarkStart w:id="101" w:name="_Toc469489397"/>
+      <w:bookmarkStart w:id="102" w:name="_Toc469489473"/>
+      <w:bookmarkStart w:id="103" w:name="_Toc469489514"/>
+      <w:bookmarkStart w:id="104" w:name="_Toc469489573"/>
+      <w:bookmarkStart w:id="105" w:name="_Toc469489650"/>
+      <w:bookmarkStart w:id="106" w:name="_Toc469489725"/>
       <w:r>
         <w:rPr>
           <w:rFonts w:ascii="Arial" w:hAnsi="Arial" w:cs="Arial"/>
@@ -1915,7 +1919,7 @@
         </w:rPr>
         <w:t>Alors qu’un fichier en format ppm est un fichier codé en ASCII, il permet donc de réaliser des images en couleur.</w:t>
       </w:r>
-      <w:bookmarkEnd w:id="95"/>
+      <w:bookmarkEnd w:id="96"/>
       <w:r>
         <w:rPr>
           <w:rFonts w:ascii="Arial" w:hAnsi="Arial" w:cs="Arial"/>
@@ -1940,7 +1944,6 @@
         </w:rPr>
         <w:t>255 0 0. De ce fait, on va utiliser les 3 couleurs primaires pour créer les autres couleurs.</w:t>
       </w:r>
-      <w:bookmarkEnd w:id="96"/>
       <w:bookmarkEnd w:id="97"/>
       <w:bookmarkEnd w:id="98"/>
       <w:bookmarkEnd w:id="99"/>
@@ -1950,6 +1953,7 @@
       <w:bookmarkEnd w:id="103"/>
       <w:bookmarkEnd w:id="104"/>
       <w:bookmarkEnd w:id="105"/>
+      <w:bookmarkEnd w:id="106"/>
     </w:p>
     <w:p>
       <w:pPr>
@@ -1976,13 +1980,13 @@
           <w:u w:val="single"/>
         </w:rPr>
       </w:pPr>
-      <w:bookmarkStart w:id="106" w:name="_Toc469488673"/>
-      <w:bookmarkStart w:id="107" w:name="_Toc469489398"/>
-      <w:bookmarkStart w:id="108" w:name="_Toc469489474"/>
-      <w:bookmarkStart w:id="109" w:name="_Toc469489515"/>
-      <w:bookmarkStart w:id="110" w:name="_Toc469489574"/>
-      <w:bookmarkStart w:id="111" w:name="_Toc469489651"/>
-      <w:bookmarkStart w:id="112" w:name="_Toc469489726"/>
+      <w:bookmarkStart w:id="107" w:name="_Toc469488673"/>
+      <w:bookmarkStart w:id="108" w:name="_Toc469489398"/>
+      <w:bookmarkStart w:id="109" w:name="_Toc469489474"/>
+      <w:bookmarkStart w:id="110" w:name="_Toc469489515"/>
+      <w:bookmarkStart w:id="111" w:name="_Toc469489574"/>
+      <w:bookmarkStart w:id="112" w:name="_Toc469489651"/>
+      <w:bookmarkStart w:id="113" w:name="_Toc469489726"/>
       <w:r>
         <w:rPr>
           <w:rStyle w:val="lev"/>
@@ -2012,13 +2016,13 @@
         </w:rPr>
         <w:t xml:space="preserve"> demandés :</w:t>
       </w:r>
-      <w:bookmarkEnd w:id="106"/>
       <w:bookmarkEnd w:id="107"/>
       <w:bookmarkEnd w:id="108"/>
       <w:bookmarkEnd w:id="109"/>
       <w:bookmarkEnd w:id="110"/>
       <w:bookmarkEnd w:id="111"/>
       <w:bookmarkEnd w:id="112"/>
+      <w:bookmarkEnd w:id="113"/>
     </w:p>
     <w:p>
       <w:pPr>
@@ -2046,16 +2050,16 @@
           <w:szCs w:val="28"/>
         </w:rPr>
       </w:pPr>
-      <w:bookmarkStart w:id="113" w:name="_Toc469387416"/>
-      <w:bookmarkStart w:id="114" w:name="_Toc469388928"/>
-      <w:bookmarkStart w:id="115" w:name="_Toc469389044"/>
-      <w:bookmarkStart w:id="116" w:name="_Toc469488674"/>
-      <w:bookmarkStart w:id="117" w:name="_Toc469489399"/>
-      <w:bookmarkStart w:id="118" w:name="_Toc469489475"/>
-      <w:bookmarkStart w:id="119" w:name="_Toc469489516"/>
-      <w:bookmarkStart w:id="120" w:name="_Toc469489575"/>
-      <w:bookmarkStart w:id="121" w:name="_Toc469489652"/>
-      <w:bookmarkStart w:id="122" w:name="_Toc469489727"/>
+      <w:bookmarkStart w:id="114" w:name="_Toc469387416"/>
+      <w:bookmarkStart w:id="115" w:name="_Toc469388928"/>
+      <w:bookmarkStart w:id="116" w:name="_Toc469389044"/>
+      <w:bookmarkStart w:id="117" w:name="_Toc469488674"/>
+      <w:bookmarkStart w:id="118" w:name="_Toc469489399"/>
+      <w:bookmarkStart w:id="119" w:name="_Toc469489475"/>
+      <w:bookmarkStart w:id="120" w:name="_Toc469489516"/>
+      <w:bookmarkStart w:id="121" w:name="_Toc469489575"/>
+      <w:bookmarkStart w:id="122" w:name="_Toc469489652"/>
+      <w:bookmarkStart w:id="123" w:name="_Toc469489727"/>
       <w:r>
         <w:rPr>
           <w:rFonts w:ascii="Arial" w:hAnsi="Arial" w:cs="Arial"/>
@@ -2123,7 +2127,6 @@
         </w:rPr>
         <w:t>écran.</w:t>
       </w:r>
-      <w:bookmarkEnd w:id="113"/>
       <w:bookmarkEnd w:id="114"/>
       <w:bookmarkEnd w:id="115"/>
       <w:bookmarkEnd w:id="116"/>
@@ -2133,6 +2136,7 @@
       <w:bookmarkEnd w:id="120"/>
       <w:bookmarkEnd w:id="121"/>
       <w:bookmarkEnd w:id="122"/>
+      <w:bookmarkEnd w:id="123"/>
     </w:p>
     <w:p>
       <w:pPr>
@@ -2149,16 +2153,16 @@
           <w:szCs w:val="28"/>
         </w:rPr>
       </w:pPr>
-      <w:bookmarkStart w:id="123" w:name="_Toc469387417"/>
-      <w:bookmarkStart w:id="124" w:name="_Toc469388929"/>
-      <w:bookmarkStart w:id="125" w:name="_Toc469389045"/>
-      <w:bookmarkStart w:id="126" w:name="_Toc469488675"/>
-      <w:bookmarkStart w:id="127" w:name="_Toc469489400"/>
-      <w:bookmarkStart w:id="128" w:name="_Toc469489476"/>
-      <w:bookmarkStart w:id="129" w:name="_Toc469489517"/>
-      <w:bookmarkStart w:id="130" w:name="_Toc469489576"/>
-      <w:bookmarkStart w:id="131" w:name="_Toc469489653"/>
-      <w:bookmarkStart w:id="132" w:name="_Toc469489728"/>
+      <w:bookmarkStart w:id="124" w:name="_Toc469387417"/>
+      <w:bookmarkStart w:id="125" w:name="_Toc469388929"/>
+      <w:bookmarkStart w:id="126" w:name="_Toc469389045"/>
+      <w:bookmarkStart w:id="127" w:name="_Toc469488675"/>
+      <w:bookmarkStart w:id="128" w:name="_Toc469489400"/>
+      <w:bookmarkStart w:id="129" w:name="_Toc469489476"/>
+      <w:bookmarkStart w:id="130" w:name="_Toc469489517"/>
+      <w:bookmarkStart w:id="131" w:name="_Toc469489576"/>
+      <w:bookmarkStart w:id="132" w:name="_Toc469489653"/>
+      <w:bookmarkStart w:id="133" w:name="_Toc469489728"/>
       <w:r>
         <w:rPr>
           <w:rFonts w:ascii="Arial" w:hAnsi="Arial" w:cs="Arial"/>
@@ -2197,7 +2201,6 @@
         </w:rPr>
         <w:t>Celui-ci permet d’afficher l’heure dans un délai de temps choisi par l’utilisateur, une phrase sera affiché en montrant le nombre de seconde qu’il faut attendre avant le rafraichissement de l’écran, puis l’heure sera affichée de nouveau.</w:t>
       </w:r>
-      <w:bookmarkEnd w:id="123"/>
       <w:bookmarkEnd w:id="124"/>
       <w:bookmarkEnd w:id="125"/>
       <w:bookmarkEnd w:id="126"/>
@@ -2207,6 +2210,7 @@
       <w:bookmarkEnd w:id="130"/>
       <w:bookmarkEnd w:id="131"/>
       <w:bookmarkEnd w:id="132"/>
+      <w:bookmarkEnd w:id="133"/>
     </w:p>
     <w:p>
       <w:pPr>
@@ -2219,15 +2223,15 @@
           <w:szCs w:val="28"/>
         </w:rPr>
       </w:pPr>
-      <w:bookmarkStart w:id="133" w:name="_Toc469388930"/>
-      <w:bookmarkStart w:id="134" w:name="_Toc469389046"/>
-      <w:bookmarkStart w:id="135" w:name="_Toc469488676"/>
-      <w:bookmarkStart w:id="136" w:name="_Toc469489401"/>
-      <w:bookmarkStart w:id="137" w:name="_Toc469489477"/>
-      <w:bookmarkStart w:id="138" w:name="_Toc469489518"/>
-      <w:bookmarkStart w:id="139" w:name="_Toc469489577"/>
-      <w:bookmarkStart w:id="140" w:name="_Toc469489654"/>
-      <w:bookmarkStart w:id="141" w:name="_Toc469489729"/>
+      <w:bookmarkStart w:id="134" w:name="_Toc469388930"/>
+      <w:bookmarkStart w:id="135" w:name="_Toc469389046"/>
+      <w:bookmarkStart w:id="136" w:name="_Toc469488676"/>
+      <w:bookmarkStart w:id="137" w:name="_Toc469489401"/>
+      <w:bookmarkStart w:id="138" w:name="_Toc469489477"/>
+      <w:bookmarkStart w:id="139" w:name="_Toc469489518"/>
+      <w:bookmarkStart w:id="140" w:name="_Toc469489577"/>
+      <w:bookmarkStart w:id="141" w:name="_Toc469489654"/>
+      <w:bookmarkStart w:id="142" w:name="_Toc469489729"/>
       <w:r>
         <w:rPr>
           <w:rFonts w:ascii="Arial" w:hAnsi="Arial" w:cs="Arial"/>
@@ -2266,7 +2270,6 @@
         </w:rPr>
         <w:t>.</w:t>
       </w:r>
-      <w:bookmarkEnd w:id="133"/>
       <w:bookmarkEnd w:id="134"/>
       <w:bookmarkEnd w:id="135"/>
       <w:bookmarkEnd w:id="136"/>
@@ -2275,6 +2278,7 @@
       <w:bookmarkEnd w:id="139"/>
       <w:bookmarkEnd w:id="140"/>
       <w:bookmarkEnd w:id="141"/>
+      <w:bookmarkEnd w:id="142"/>
     </w:p>
     <w:p>
       <w:pPr>
@@ -2303,16 +2307,16 @@
           <w:szCs w:val="28"/>
         </w:rPr>
       </w:pPr>
-      <w:bookmarkStart w:id="142" w:name="_Toc469387418"/>
-      <w:bookmarkStart w:id="143" w:name="_Toc469388931"/>
-      <w:bookmarkStart w:id="144" w:name="_Toc469389047"/>
-      <w:bookmarkStart w:id="145" w:name="_Toc469488677"/>
-      <w:bookmarkStart w:id="146" w:name="_Toc469489402"/>
-      <w:bookmarkStart w:id="147" w:name="_Toc469489478"/>
-      <w:bookmarkStart w:id="148" w:name="_Toc469489519"/>
-      <w:bookmarkStart w:id="149" w:name="_Toc469489578"/>
-      <w:bookmarkStart w:id="150" w:name="_Toc469489655"/>
-      <w:bookmarkStart w:id="151" w:name="_Toc469489730"/>
+      <w:bookmarkStart w:id="143" w:name="_Toc469387418"/>
+      <w:bookmarkStart w:id="144" w:name="_Toc469388931"/>
+      <w:bookmarkStart w:id="145" w:name="_Toc469389047"/>
+      <w:bookmarkStart w:id="146" w:name="_Toc469488677"/>
+      <w:bookmarkStart w:id="147" w:name="_Toc469489402"/>
+      <w:bookmarkStart w:id="148" w:name="_Toc469489478"/>
+      <w:bookmarkStart w:id="149" w:name="_Toc469489519"/>
+      <w:bookmarkStart w:id="150" w:name="_Toc469489578"/>
+      <w:bookmarkStart w:id="151" w:name="_Toc469489655"/>
+      <w:bookmarkStart w:id="152" w:name="_Toc469489730"/>
       <w:r>
         <w:rPr>
           <w:rFonts w:ascii="Arial" w:hAnsi="Arial" w:cs="Arial"/>
@@ -2360,7 +2364,6 @@
         </w:rPr>
         <w:t>« ordre » par l’utilisateur avant de pouvoir changer de commande.</w:t>
       </w:r>
-      <w:bookmarkEnd w:id="142"/>
       <w:bookmarkEnd w:id="143"/>
       <w:bookmarkEnd w:id="144"/>
       <w:bookmarkEnd w:id="145"/>
@@ -2370,6 +2373,7 @@
       <w:bookmarkEnd w:id="149"/>
       <w:bookmarkEnd w:id="150"/>
       <w:bookmarkEnd w:id="151"/>
+      <w:bookmarkEnd w:id="152"/>
     </w:p>
     <w:p>
       <w:pPr>
@@ -2382,15 +2386,15 @@
           <w:szCs w:val="28"/>
         </w:rPr>
       </w:pPr>
-      <w:bookmarkStart w:id="152" w:name="_Toc469388932"/>
-      <w:bookmarkStart w:id="153" w:name="_Toc469389048"/>
-      <w:bookmarkStart w:id="154" w:name="_Toc469488678"/>
-      <w:bookmarkStart w:id="155" w:name="_Toc469489403"/>
-      <w:bookmarkStart w:id="156" w:name="_Toc469489479"/>
-      <w:bookmarkStart w:id="157" w:name="_Toc469489520"/>
-      <w:bookmarkStart w:id="158" w:name="_Toc469489579"/>
-      <w:bookmarkStart w:id="159" w:name="_Toc469489656"/>
-      <w:bookmarkStart w:id="160" w:name="_Toc469489731"/>
+      <w:bookmarkStart w:id="153" w:name="_Toc469388932"/>
+      <w:bookmarkStart w:id="154" w:name="_Toc469389048"/>
+      <w:bookmarkStart w:id="155" w:name="_Toc469488678"/>
+      <w:bookmarkStart w:id="156" w:name="_Toc469489403"/>
+      <w:bookmarkStart w:id="157" w:name="_Toc469489479"/>
+      <w:bookmarkStart w:id="158" w:name="_Toc469489520"/>
+      <w:bookmarkStart w:id="159" w:name="_Toc469489579"/>
+      <w:bookmarkStart w:id="160" w:name="_Toc469489656"/>
+      <w:bookmarkStart w:id="161" w:name="_Toc469489731"/>
       <w:r>
         <w:rPr>
           <w:rFonts w:ascii="Arial" w:hAnsi="Arial" w:cs="Arial"/>
@@ -2445,7 +2449,6 @@
         </w:rPr>
         <w:t>.</w:t>
       </w:r>
-      <w:bookmarkEnd w:id="152"/>
       <w:bookmarkEnd w:id="153"/>
       <w:bookmarkEnd w:id="154"/>
       <w:bookmarkEnd w:id="155"/>
@@ -2454,6 +2457,7 @@
       <w:bookmarkEnd w:id="158"/>
       <w:bookmarkEnd w:id="159"/>
       <w:bookmarkEnd w:id="160"/>
+      <w:bookmarkEnd w:id="161"/>
     </w:p>
     <w:p>
       <w:pPr>
@@ -3192,7 +3196,7 @@
           <w:szCs w:val="36"/>
         </w:rPr>
       </w:pPr>
-      <w:bookmarkStart w:id="161" w:name="_Toc469389051"/>
+      <w:bookmarkStart w:id="162" w:name="_Toc469389051"/>
       <w:r>
         <w:rPr>
           <w:rFonts w:ascii="Arial" w:hAnsi="Arial" w:cs="Arial"/>
@@ -3203,7 +3207,7 @@
         <w:lastRenderedPageBreak/>
         <w:t>Contraintes</w:t>
       </w:r>
-      <w:bookmarkEnd w:id="161"/>
+      <w:bookmarkEnd w:id="162"/>
       <w:r>
         <w:rPr>
           <w:rFonts w:ascii="Arial" w:hAnsi="Arial" w:cs="Arial"/>
@@ -3336,7 +3340,7 @@
           <w:szCs w:val="36"/>
         </w:rPr>
       </w:pPr>
-      <w:bookmarkStart w:id="162" w:name="_Toc469389052"/>
+      <w:bookmarkStart w:id="163" w:name="_Toc469389052"/>
       <w:r>
         <w:rPr>
           <w:rFonts w:ascii="Arial" w:hAnsi="Arial" w:cs="Arial"/>
@@ -3346,7 +3350,7 @@
         </w:rPr>
         <w:t>Bilan</w:t>
       </w:r>
-      <w:bookmarkEnd w:id="162"/>
+      <w:bookmarkEnd w:id="163"/>
       <w:r>
         <w:rPr>
           <w:rFonts w:ascii="Arial" w:hAnsi="Arial" w:cs="Arial"/>
@@ -3394,7 +3398,7 @@
         </w:rPr>
         <w:t xml:space="preserve"> </w:t>
       </w:r>
-      <w:bookmarkStart w:id="163" w:name="_Toc469389053"/>
+      <w:bookmarkStart w:id="164" w:name="_Toc469389053"/>
       <w:r>
         <w:rPr>
           <w:rFonts w:ascii="Arial" w:hAnsi="Arial" w:cs="Arial"/>
@@ -3413,7 +3417,7 @@
         </w:rPr>
         <w:t>pe</w:t>
       </w:r>
-      <w:bookmarkEnd w:id="163"/>
+      <w:bookmarkEnd w:id="164"/>
     </w:p>
     <w:p>
       <w:pPr>
@@ -3443,8 +3447,6 @@
         </w:rPr>
         <w:t xml:space="preserve"> nous a permis</w:t>
       </w:r>
-      <w:bookmarkStart w:id="164" w:name="_GoBack"/>
-      <w:bookmarkEnd w:id="164"/>
     </w:p>
     <w:p>
       <w:pPr>
@@ -3605,9 +3607,8 @@
       </w:pPr>
     </w:p>
     <w:sectPr>
-      <w:headerReference w:type="default" r:id="rId9"/>
-      <w:footerReference w:type="default" r:id="rId10"/>
-      <w:headerReference w:type="first" r:id="rId11"/>
+      <w:footerReference w:type="default" r:id="rId9"/>
+      <w:footerReference w:type="first" r:id="rId10"/>
       <w:pgSz w:w="11906" w:h="16838"/>
       <w:pgMar w:top="1417" w:right="1417" w:bottom="1417" w:left="1417" w:header="708" w:footer="708" w:gutter="0"/>
       <w:pgBorders w:offsetFrom="page">
@@ -3626,7 +3627,7 @@
 </file>
 
 <file path=word/endnotes.xml><?xml version="1.0" encoding="utf-8"?>
-<w:endnotes xmlns:wpc="http://schemas.microsoft.com/office/word/2010/wordprocessingCanvas" xmlns:cx="http://schemas.microsoft.com/office/drawing/2014/chartex" xmlns:mc="http://schemas.openxmlformats.org/markup-compatibility/2006" xmlns:o="urn:schemas-microsoft-com:office:office" xmlns:r="http://schemas.openxmlformats.org/officeDocument/2006/relationships" xmlns:m="http://schemas.openxmlformats.org/officeDocument/2006/math" xmlns:v="urn:schemas-microsoft-com:vml" xmlns:wp14="http://schemas.microsoft.com/office/word/2010/wordprocessingDrawing" xmlns:wp="http://schemas.openxmlformats.org/drawingml/2006/wordprocessingDrawing" xmlns:w10="urn:schemas-microsoft-com:office:word" xmlns:w="http://schemas.openxmlformats.org/wordprocessingml/2006/main" xmlns:w14="http://schemas.microsoft.com/office/word/2010/wordml" xmlns:w15="http://schemas.microsoft.com/office/word/2012/wordml" xmlns:w16se="http://schemas.microsoft.com/office/word/2015/wordml/symex" xmlns:wpg="http://schemas.microsoft.com/office/word/2010/wordprocessingGroup" xmlns:wpi="http://schemas.microsoft.com/office/word/2010/wordprocessingInk" xmlns:wne="http://schemas.microsoft.com/office/word/2006/wordml" xmlns:wps="http://schemas.microsoft.com/office/word/2010/wordprocessingShape" mc:Ignorable="w14 w15 w16se wp14">
+<w:endnotes xmlns:wpc="http://schemas.microsoft.com/office/word/2010/wordprocessingCanvas" xmlns:cx="http://schemas.microsoft.com/office/drawing/2014/chartex" xmlns:cx1="http://schemas.microsoft.com/office/drawing/2015/9/8/chartex" xmlns:cx2="http://schemas.microsoft.com/office/drawing/2015/10/21/chartex" xmlns:cx3="http://schemas.microsoft.com/office/drawing/2016/5/9/chartex" xmlns:cx4="http://schemas.microsoft.com/office/drawing/2016/5/10/chartex" xmlns:cx5="http://schemas.microsoft.com/office/drawing/2016/5/11/chartex" xmlns:mc="http://schemas.openxmlformats.org/markup-compatibility/2006" xmlns:o="urn:schemas-microsoft-com:office:office" xmlns:r="http://schemas.openxmlformats.org/officeDocument/2006/relationships" xmlns:m="http://schemas.openxmlformats.org/officeDocument/2006/math" xmlns:v="urn:schemas-microsoft-com:vml" xmlns:wp14="http://schemas.microsoft.com/office/word/2010/wordprocessingDrawing" xmlns:wp="http://schemas.openxmlformats.org/drawingml/2006/wordprocessingDrawing" xmlns:w10="urn:schemas-microsoft-com:office:word" xmlns:w="http://schemas.openxmlformats.org/wordprocessingml/2006/main" xmlns:w14="http://schemas.microsoft.com/office/word/2010/wordml" xmlns:w15="http://schemas.microsoft.com/office/word/2012/wordml" xmlns:w16se="http://schemas.microsoft.com/office/word/2015/wordml/symex" xmlns:wpg="http://schemas.microsoft.com/office/word/2010/wordprocessingGroup" xmlns:wpi="http://schemas.microsoft.com/office/word/2010/wordprocessingInk" xmlns:wne="http://schemas.microsoft.com/office/word/2006/wordml" xmlns:wps="http://schemas.microsoft.com/office/word/2010/wordprocessingShape" mc:Ignorable="w14 w15 w16se wp14">
   <w:endnote w:type="separator" w:id="-1">
     <w:p>
       <w:pPr>
@@ -3651,11 +3652,66 @@
 </file>
 
 <file path=word/footer1.xml><?xml version="1.0" encoding="utf-8"?>
-<w:ftr xmlns:wpc="http://schemas.microsoft.com/office/word/2010/wordprocessingCanvas" xmlns:cx="http://schemas.microsoft.com/office/drawing/2014/chartex" xmlns:mc="http://schemas.openxmlformats.org/markup-compatibility/2006" xmlns:o="urn:schemas-microsoft-com:office:office" xmlns:r="http://schemas.openxmlformats.org/officeDocument/2006/relationships" xmlns:m="http://schemas.openxmlformats.org/officeDocument/2006/math" xmlns:v="urn:schemas-microsoft-com:vml" xmlns:wp14="http://schemas.microsoft.com/office/word/2010/wordprocessingDrawing" xmlns:wp="http://schemas.openxmlformats.org/drawingml/2006/wordprocessingDrawing" xmlns:w10="urn:schemas-microsoft-com:office:word" xmlns:w="http://schemas.openxmlformats.org/wordprocessingml/2006/main" xmlns:w14="http://schemas.microsoft.com/office/word/2010/wordml" xmlns:w15="http://schemas.microsoft.com/office/word/2012/wordml" xmlns:w16se="http://schemas.microsoft.com/office/word/2015/wordml/symex" xmlns:wpg="http://schemas.microsoft.com/office/word/2010/wordprocessingGroup" xmlns:wpi="http://schemas.microsoft.com/office/word/2010/wordprocessingInk" xmlns:wne="http://schemas.microsoft.com/office/word/2006/wordml" xmlns:wps="http://schemas.microsoft.com/office/word/2010/wordprocessingShape" mc:Ignorable="w14 w15 w16se wp14">
+<w:ftr xmlns:wpc="http://schemas.microsoft.com/office/word/2010/wordprocessingCanvas" xmlns:cx="http://schemas.microsoft.com/office/drawing/2014/chartex" xmlns:cx1="http://schemas.microsoft.com/office/drawing/2015/9/8/chartex" xmlns:cx2="http://schemas.microsoft.com/office/drawing/2015/10/21/chartex" xmlns:cx3="http://schemas.microsoft.com/office/drawing/2016/5/9/chartex" xmlns:cx4="http://schemas.microsoft.com/office/drawing/2016/5/10/chartex" xmlns:cx5="http://schemas.microsoft.com/office/drawing/2016/5/11/chartex" xmlns:mc="http://schemas.openxmlformats.org/markup-compatibility/2006" xmlns:o="urn:schemas-microsoft-com:office:office" xmlns:r="http://schemas.openxmlformats.org/officeDocument/2006/relationships" xmlns:m="http://schemas.openxmlformats.org/officeDocument/2006/math" xmlns:v="urn:schemas-microsoft-com:vml" xmlns:wp14="http://schemas.microsoft.com/office/word/2010/wordprocessingDrawing" xmlns:wp="http://schemas.openxmlformats.org/drawingml/2006/wordprocessingDrawing" xmlns:w10="urn:schemas-microsoft-com:office:word" xmlns:w="http://schemas.openxmlformats.org/wordprocessingml/2006/main" xmlns:w14="http://schemas.microsoft.com/office/word/2010/wordml" xmlns:w15="http://schemas.microsoft.com/office/word/2012/wordml" xmlns:w16se="http://schemas.microsoft.com/office/word/2015/wordml/symex" xmlns:wpg="http://schemas.microsoft.com/office/word/2010/wordprocessingGroup" xmlns:wpi="http://schemas.microsoft.com/office/word/2010/wordprocessingInk" xmlns:wne="http://schemas.microsoft.com/office/word/2006/wordml" xmlns:wps="http://schemas.microsoft.com/office/word/2010/wordprocessingShape" mc:Ignorable="w14 w15 w16se wp14">
   <w:p>
     <w:pPr>
       <w:pStyle w:val="Pieddepage"/>
     </w:pPr>
+    <w:r>
+      <w:rPr>
+        <w:noProof/>
+        <w:lang w:eastAsia="fr-FR"/>
+      </w:rPr>
+      <w:drawing>
+        <wp:anchor distT="0" distB="0" distL="114300" distR="114300" simplePos="0" relativeHeight="251665408" behindDoc="0" locked="0" layoutInCell="1" allowOverlap="1" wp14:anchorId="2F71839E" wp14:editId="30D313C0">
+          <wp:simplePos x="0" y="0"/>
+          <wp:positionH relativeFrom="margin">
+            <wp:posOffset>5275267</wp:posOffset>
+          </wp:positionH>
+          <wp:positionV relativeFrom="paragraph">
+            <wp:posOffset>-128270</wp:posOffset>
+          </wp:positionV>
+          <wp:extent cx="1080135" cy="612140"/>
+          <wp:effectExtent l="0" t="0" r="5715" b="0"/>
+          <wp:wrapSquare wrapText="bothSides"/>
+          <wp:docPr id="6" name="Image 6"/>
+          <wp:cNvGraphicFramePr>
+            <a:graphicFrameLocks xmlns:a="http://schemas.openxmlformats.org/drawingml/2006/main" noChangeAspect="1"/>
+          </wp:cNvGraphicFramePr>
+          <a:graphic xmlns:a="http://schemas.openxmlformats.org/drawingml/2006/main">
+            <a:graphicData uri="http://schemas.openxmlformats.org/drawingml/2006/picture">
+              <pic:pic xmlns:pic="http://schemas.openxmlformats.org/drawingml/2006/picture">
+                <pic:nvPicPr>
+                  <pic:cNvPr id="3" name="images.jpg"/>
+                  <pic:cNvPicPr/>
+                </pic:nvPicPr>
+                <pic:blipFill>
+                  <a:blip r:embed="rId1"/>
+                  <a:stretch>
+                    <a:fillRect/>
+                  </a:stretch>
+                </pic:blipFill>
+                <pic:spPr>
+                  <a:xfrm>
+                    <a:off x="0" y="0"/>
+                    <a:ext cx="1080135" cy="612140"/>
+                  </a:xfrm>
+                  <a:prstGeom prst="rect">
+                    <a:avLst/>
+                  </a:prstGeom>
+                </pic:spPr>
+              </pic:pic>
+            </a:graphicData>
+          </a:graphic>
+          <wp14:sizeRelH relativeFrom="margin">
+            <wp14:pctWidth>0</wp14:pctWidth>
+          </wp14:sizeRelH>
+          <wp14:sizeRelV relativeFrom="margin">
+            <wp14:pctHeight>0</wp14:pctHeight>
+          </wp14:sizeRelV>
+        </wp:anchor>
+      </w:drawing>
+    </w:r>
     <w:sdt>
       <w:sdtPr>
         <w:id w:val="-1154983706"/>
@@ -3679,7 +3735,7 @@
           <w:rPr>
             <w:noProof/>
           </w:rPr>
-          <w:t>6</w:t>
+          <w:t>5</w:t>
         </w:r>
         <w:r>
           <w:fldChar w:fldCharType="end"/>
@@ -3687,7 +3743,40 @@
       </w:sdtContent>
     </w:sdt>
     <w:r>
-      <w:t xml:space="preserve">                                                           Arnol Maxence, Descamps Anthony, Boogaerts Paul, Leleux Charles</w:t>
+      <w:t xml:space="preserve">       </w:t>
+    </w:r>
+    <w:r>
+      <w:t xml:space="preserve"> </w:t>
+    </w:r>
+    <w:proofErr w:type="spellStart"/>
+    <w:r>
+      <w:t>Arnol</w:t>
+    </w:r>
+    <w:proofErr w:type="spellEnd"/>
+    <w:r>
+      <w:t xml:space="preserve"> Maxence, Descamps Anthony</w:t>
+    </w:r>
+    <w:r>
+      <w:t xml:space="preserve">, </w:t>
+    </w:r>
+    <w:proofErr w:type="spellStart"/>
+    <w:r>
+      <w:t>Boogaerts</w:t>
+    </w:r>
+    <w:proofErr w:type="spellEnd"/>
+    <w:r>
+      <w:t xml:space="preserve"> Paul, </w:t>
+    </w:r>
+    <w:proofErr w:type="spellStart"/>
+    <w:r>
+      <w:t>Leleux</w:t>
+    </w:r>
+    <w:proofErr w:type="spellEnd"/>
+    <w:r>
+      <w:t xml:space="preserve"> Charles</w:t>
+    </w:r>
+    <w:r>
+      <w:t xml:space="preserve">  </w:t>
     </w:r>
   </w:p>
   <w:p>
@@ -3695,50 +3784,20 @@
       <w:pStyle w:val="Pieddepage"/>
     </w:pPr>
     <w:r>
-      <w:t xml:space="preserve">                                                                                                                                                                                 A1</w:t>
+      <w:t xml:space="preserve">          </w:t>
     </w:r>
-  </w:p>
-  <w:p>
-    <w:pPr>
-      <w:pStyle w:val="Pieddepage"/>
-    </w:pPr>
     <w:r>
-      <w:t xml:space="preserve">                                                                                                                                                      Projet EXIASAVER</w:t>
+      <w:t>Projet EXIASAVER</w:t>
     </w:r>
   </w:p>
 </w:ftr>
 </file>
 
-<file path=word/footnotes.xml><?xml version="1.0" encoding="utf-8"?>
-<w:footnotes xmlns:wpc="http://schemas.microsoft.com/office/word/2010/wordprocessingCanvas" xmlns:cx="http://schemas.microsoft.com/office/drawing/2014/chartex" xmlns:mc="http://schemas.openxmlformats.org/markup-compatibility/2006" xmlns:o="urn:schemas-microsoft-com:office:office" xmlns:r="http://schemas.openxmlformats.org/officeDocument/2006/relationships" xmlns:m="http://schemas.openxmlformats.org/officeDocument/2006/math" xmlns:v="urn:schemas-microsoft-com:vml" xmlns:wp14="http://schemas.microsoft.com/office/word/2010/wordprocessingDrawing" xmlns:wp="http://schemas.openxmlformats.org/drawingml/2006/wordprocessingDrawing" xmlns:w10="urn:schemas-microsoft-com:office:word" xmlns:w="http://schemas.openxmlformats.org/wordprocessingml/2006/main" xmlns:w14="http://schemas.microsoft.com/office/word/2010/wordml" xmlns:w15="http://schemas.microsoft.com/office/word/2012/wordml" xmlns:w16se="http://schemas.microsoft.com/office/word/2015/wordml/symex" xmlns:wpg="http://schemas.microsoft.com/office/word/2010/wordprocessingGroup" xmlns:wpi="http://schemas.microsoft.com/office/word/2010/wordprocessingInk" xmlns:wne="http://schemas.microsoft.com/office/word/2006/wordml" xmlns:wps="http://schemas.microsoft.com/office/word/2010/wordprocessingShape" mc:Ignorable="w14 w15 w16se wp14">
-  <w:footnote w:type="separator" w:id="-1">
-    <w:p>
-      <w:pPr>
-        <w:spacing w:after="0" w:line="240" w:lineRule="auto"/>
-      </w:pPr>
-      <w:r>
-        <w:separator/>
-      </w:r>
-    </w:p>
-  </w:footnote>
-  <w:footnote w:type="continuationSeparator" w:id="0">
-    <w:p>
-      <w:pPr>
-        <w:spacing w:after="0" w:line="240" w:lineRule="auto"/>
-      </w:pPr>
-      <w:r>
-        <w:continuationSeparator/>
-      </w:r>
-    </w:p>
-  </w:footnote>
-</w:footnotes>
-</file>
-
-<file path=word/header1.xml><?xml version="1.0" encoding="utf-8"?>
-<w:hdr xmlns:wpc="http://schemas.microsoft.com/office/word/2010/wordprocessingCanvas" xmlns:cx="http://schemas.microsoft.com/office/drawing/2014/chartex" xmlns:mc="http://schemas.openxmlformats.org/markup-compatibility/2006" xmlns:o="urn:schemas-microsoft-com:office:office" xmlns:r="http://schemas.openxmlformats.org/officeDocument/2006/relationships" xmlns:m="http://schemas.openxmlformats.org/officeDocument/2006/math" xmlns:v="urn:schemas-microsoft-com:vml" xmlns:wp14="http://schemas.microsoft.com/office/word/2010/wordprocessingDrawing" xmlns:wp="http://schemas.openxmlformats.org/drawingml/2006/wordprocessingDrawing" xmlns:w10="urn:schemas-microsoft-com:office:word" xmlns:w="http://schemas.openxmlformats.org/wordprocessingml/2006/main" xmlns:w14="http://schemas.microsoft.com/office/word/2010/wordml" xmlns:w15="http://schemas.microsoft.com/office/word/2012/wordml" xmlns:w16se="http://schemas.microsoft.com/office/word/2015/wordml/symex" xmlns:wpg="http://schemas.microsoft.com/office/word/2010/wordprocessingGroup" xmlns:wpi="http://schemas.microsoft.com/office/word/2010/wordprocessingInk" xmlns:wne="http://schemas.microsoft.com/office/word/2006/wordml" xmlns:wps="http://schemas.microsoft.com/office/word/2010/wordprocessingShape" mc:Ignorable="w14 w15 w16se wp14">
+<file path=word/footer2.xml><?xml version="1.0" encoding="utf-8"?>
+<w:ftr xmlns:wpc="http://schemas.microsoft.com/office/word/2010/wordprocessingCanvas" xmlns:cx="http://schemas.microsoft.com/office/drawing/2014/chartex" xmlns:cx1="http://schemas.microsoft.com/office/drawing/2015/9/8/chartex" xmlns:cx2="http://schemas.microsoft.com/office/drawing/2015/10/21/chartex" xmlns:cx3="http://schemas.microsoft.com/office/drawing/2016/5/9/chartex" xmlns:cx4="http://schemas.microsoft.com/office/drawing/2016/5/10/chartex" xmlns:cx5="http://schemas.microsoft.com/office/drawing/2016/5/11/chartex" xmlns:mc="http://schemas.openxmlformats.org/markup-compatibility/2006" xmlns:o="urn:schemas-microsoft-com:office:office" xmlns:r="http://schemas.openxmlformats.org/officeDocument/2006/relationships" xmlns:m="http://schemas.openxmlformats.org/officeDocument/2006/math" xmlns:v="urn:schemas-microsoft-com:vml" xmlns:wp14="http://schemas.microsoft.com/office/word/2010/wordprocessingDrawing" xmlns:wp="http://schemas.openxmlformats.org/drawingml/2006/wordprocessingDrawing" xmlns:w10="urn:schemas-microsoft-com:office:word" xmlns:w="http://schemas.openxmlformats.org/wordprocessingml/2006/main" xmlns:w14="http://schemas.microsoft.com/office/word/2010/wordml" xmlns:w15="http://schemas.microsoft.com/office/word/2012/wordml" xmlns:w16se="http://schemas.microsoft.com/office/word/2015/wordml/symex" xmlns:wpg="http://schemas.microsoft.com/office/word/2010/wordprocessingGroup" xmlns:wpi="http://schemas.microsoft.com/office/word/2010/wordprocessingInk" xmlns:wne="http://schemas.microsoft.com/office/word/2006/wordml" xmlns:wps="http://schemas.microsoft.com/office/word/2010/wordprocessingShape" mc:Ignorable="w14 w15 w16se wp14">
   <w:p>
     <w:pPr>
-      <w:pStyle w:val="En-tte"/>
+      <w:pStyle w:val="Pieddepage"/>
     </w:pPr>
     <w:r>
       <w:rPr>
@@ -3746,18 +3805,18 @@
         <w:lang w:eastAsia="fr-FR"/>
       </w:rPr>
       <w:drawing>
-        <wp:anchor distT="0" distB="0" distL="114300" distR="114300" simplePos="0" relativeHeight="251659264" behindDoc="0" locked="0" layoutInCell="1" allowOverlap="1" wp14:anchorId="762BB9E5" wp14:editId="06877504">
+        <wp:anchor distT="0" distB="0" distL="114300" distR="114300" simplePos="0" relativeHeight="251663360" behindDoc="0" locked="0" layoutInCell="1" allowOverlap="1" wp14:anchorId="69CD939B" wp14:editId="0EA4874A">
           <wp:simplePos x="0" y="0"/>
           <wp:positionH relativeFrom="margin">
-            <wp:posOffset>-579755</wp:posOffset>
+            <wp:posOffset>5298440</wp:posOffset>
           </wp:positionH>
           <wp:positionV relativeFrom="paragraph">
-            <wp:posOffset>-129540</wp:posOffset>
+            <wp:posOffset>-298450</wp:posOffset>
           </wp:positionV>
-          <wp:extent cx="996950" cy="565150"/>
-          <wp:effectExtent l="0" t="0" r="0" b="6350"/>
+          <wp:extent cx="1068070" cy="605155"/>
+          <wp:effectExtent l="0" t="0" r="0" b="4445"/>
           <wp:wrapSquare wrapText="bothSides"/>
-          <wp:docPr id="3" name="Image 3"/>
+          <wp:docPr id="2" name="Image 2"/>
           <wp:cNvGraphicFramePr>
             <a:graphicFrameLocks xmlns:a="http://schemas.openxmlformats.org/drawingml/2006/main" noChangeAspect="1"/>
           </wp:cNvGraphicFramePr>
@@ -3777,7 +3836,7 @@
                 <pic:spPr>
                   <a:xfrm>
                     <a:off x="0" y="0"/>
-                    <a:ext cx="996950" cy="565150"/>
+                    <a:ext cx="1068070" cy="605155"/>
                   </a:xfrm>
                   <a:prstGeom prst="rect">
                     <a:avLst/>
@@ -3796,76 +3855,36 @@
       </w:drawing>
     </w:r>
   </w:p>
-</w:hdr>
+</w:ftr>
 </file>
 
-<file path=word/header2.xml><?xml version="1.0" encoding="utf-8"?>
-<w:hdr xmlns:wpc="http://schemas.microsoft.com/office/word/2010/wordprocessingCanvas" xmlns:cx="http://schemas.microsoft.com/office/drawing/2014/chartex" xmlns:mc="http://schemas.openxmlformats.org/markup-compatibility/2006" xmlns:o="urn:schemas-microsoft-com:office:office" xmlns:r="http://schemas.openxmlformats.org/officeDocument/2006/relationships" xmlns:m="http://schemas.openxmlformats.org/officeDocument/2006/math" xmlns:v="urn:schemas-microsoft-com:vml" xmlns:wp14="http://schemas.microsoft.com/office/word/2010/wordprocessingDrawing" xmlns:wp="http://schemas.openxmlformats.org/drawingml/2006/wordprocessingDrawing" xmlns:w10="urn:schemas-microsoft-com:office:word" xmlns:w="http://schemas.openxmlformats.org/wordprocessingml/2006/main" xmlns:w14="http://schemas.microsoft.com/office/word/2010/wordml" xmlns:w15="http://schemas.microsoft.com/office/word/2012/wordml" xmlns:w16se="http://schemas.microsoft.com/office/word/2015/wordml/symex" xmlns:wpg="http://schemas.microsoft.com/office/word/2010/wordprocessingGroup" xmlns:wpi="http://schemas.microsoft.com/office/word/2010/wordprocessingInk" xmlns:wne="http://schemas.microsoft.com/office/word/2006/wordml" xmlns:wps="http://schemas.microsoft.com/office/word/2010/wordprocessingShape" mc:Ignorable="w14 w15 w16se wp14">
-  <w:p>
-    <w:pPr>
-      <w:pStyle w:val="En-tte"/>
-    </w:pPr>
-    <w:r>
-      <w:rPr>
-        <w:noProof/>
-        <w:lang w:eastAsia="fr-FR"/>
-      </w:rPr>
-      <w:drawing>
-        <wp:anchor distT="0" distB="0" distL="114300" distR="114300" simplePos="0" relativeHeight="251661312" behindDoc="0" locked="0" layoutInCell="1" allowOverlap="1" wp14:anchorId="762BB9E5" wp14:editId="06877504">
-          <wp:simplePos x="0" y="0"/>
-          <wp:positionH relativeFrom="margin">
-            <wp:posOffset>-591185</wp:posOffset>
-          </wp:positionH>
-          <wp:positionV relativeFrom="paragraph">
-            <wp:posOffset>-140970</wp:posOffset>
-          </wp:positionV>
-          <wp:extent cx="1021080" cy="578485"/>
-          <wp:effectExtent l="0" t="0" r="7620" b="0"/>
-          <wp:wrapSquare wrapText="bothSides"/>
-          <wp:docPr id="5" name="Image 5"/>
-          <wp:cNvGraphicFramePr>
-            <a:graphicFrameLocks xmlns:a="http://schemas.openxmlformats.org/drawingml/2006/main" noChangeAspect="1"/>
-          </wp:cNvGraphicFramePr>
-          <a:graphic xmlns:a="http://schemas.openxmlformats.org/drawingml/2006/main">
-            <a:graphicData uri="http://schemas.openxmlformats.org/drawingml/2006/picture">
-              <pic:pic xmlns:pic="http://schemas.openxmlformats.org/drawingml/2006/picture">
-                <pic:nvPicPr>
-                  <pic:cNvPr id="3" name="images.jpg"/>
-                  <pic:cNvPicPr/>
-                </pic:nvPicPr>
-                <pic:blipFill>
-                  <a:blip r:embed="rId1"/>
-                  <a:stretch>
-                    <a:fillRect/>
-                  </a:stretch>
-                </pic:blipFill>
-                <pic:spPr>
-                  <a:xfrm>
-                    <a:off x="0" y="0"/>
-                    <a:ext cx="1021080" cy="578485"/>
-                  </a:xfrm>
-                  <a:prstGeom prst="rect">
-                    <a:avLst/>
-                  </a:prstGeom>
-                </pic:spPr>
-              </pic:pic>
-            </a:graphicData>
-          </a:graphic>
-          <wp14:sizeRelH relativeFrom="margin">
-            <wp14:pctWidth>0</wp14:pctWidth>
-          </wp14:sizeRelH>
-          <wp14:sizeRelV relativeFrom="margin">
-            <wp14:pctHeight>0</wp14:pctHeight>
-          </wp14:sizeRelV>
-        </wp:anchor>
-      </w:drawing>
-    </w:r>
-  </w:p>
-</w:hdr>
+<file path=word/footnotes.xml><?xml version="1.0" encoding="utf-8"?>
+<w:footnotes xmlns:wpc="http://schemas.microsoft.com/office/word/2010/wordprocessingCanvas" xmlns:cx="http://schemas.microsoft.com/office/drawing/2014/chartex" xmlns:cx1="http://schemas.microsoft.com/office/drawing/2015/9/8/chartex" xmlns:cx2="http://schemas.microsoft.com/office/drawing/2015/10/21/chartex" xmlns:cx3="http://schemas.microsoft.com/office/drawing/2016/5/9/chartex" xmlns:cx4="http://schemas.microsoft.com/office/drawing/2016/5/10/chartex" xmlns:cx5="http://schemas.microsoft.com/office/drawing/2016/5/11/chartex" xmlns:mc="http://schemas.openxmlformats.org/markup-compatibility/2006" xmlns:o="urn:schemas-microsoft-com:office:office" xmlns:r="http://schemas.openxmlformats.org/officeDocument/2006/relationships" xmlns:m="http://schemas.openxmlformats.org/officeDocument/2006/math" xmlns:v="urn:schemas-microsoft-com:vml" xmlns:wp14="http://schemas.microsoft.com/office/word/2010/wordprocessingDrawing" xmlns:wp="http://schemas.openxmlformats.org/drawingml/2006/wordprocessingDrawing" xmlns:w10="urn:schemas-microsoft-com:office:word" xmlns:w="http://schemas.openxmlformats.org/wordprocessingml/2006/main" xmlns:w14="http://schemas.microsoft.com/office/word/2010/wordml" xmlns:w15="http://schemas.microsoft.com/office/word/2012/wordml" xmlns:w16se="http://schemas.microsoft.com/office/word/2015/wordml/symex" xmlns:wpg="http://schemas.microsoft.com/office/word/2010/wordprocessingGroup" xmlns:wpi="http://schemas.microsoft.com/office/word/2010/wordprocessingInk" xmlns:wne="http://schemas.microsoft.com/office/word/2006/wordml" xmlns:wps="http://schemas.microsoft.com/office/word/2010/wordprocessingShape" mc:Ignorable="w14 w15 w16se wp14">
+  <w:footnote w:type="separator" w:id="-1">
+    <w:p>
+      <w:pPr>
+        <w:spacing w:after="0" w:line="240" w:lineRule="auto"/>
+      </w:pPr>
+      <w:r>
+        <w:separator/>
+      </w:r>
+    </w:p>
+  </w:footnote>
+  <w:footnote w:type="continuationSeparator" w:id="0">
+    <w:p>
+      <w:pPr>
+        <w:spacing w:after="0" w:line="240" w:lineRule="auto"/>
+      </w:pPr>
+      <w:r>
+        <w:continuationSeparator/>
+      </w:r>
+    </w:p>
+  </w:footnote>
+</w:footnotes>
 </file>
 
 <file path=word/numbering.xml><?xml version="1.0" encoding="utf-8"?>
-<w:numbering xmlns:wpc="http://schemas.microsoft.com/office/word/2010/wordprocessingCanvas" xmlns:cx="http://schemas.microsoft.com/office/drawing/2014/chartex" xmlns:mc="http://schemas.openxmlformats.org/markup-compatibility/2006" xmlns:o="urn:schemas-microsoft-com:office:office" xmlns:r="http://schemas.openxmlformats.org/officeDocument/2006/relationships" xmlns:m="http://schemas.openxmlformats.org/officeDocument/2006/math" xmlns:v="urn:schemas-microsoft-com:vml" xmlns:wp14="http://schemas.microsoft.com/office/word/2010/wordprocessingDrawing" xmlns:wp="http://schemas.openxmlformats.org/drawingml/2006/wordprocessingDrawing" xmlns:w10="urn:schemas-microsoft-com:office:word" xmlns:w="http://schemas.openxmlformats.org/wordprocessingml/2006/main" xmlns:w14="http://schemas.microsoft.com/office/word/2010/wordml" xmlns:w15="http://schemas.microsoft.com/office/word/2012/wordml" xmlns:w16se="http://schemas.microsoft.com/office/word/2015/wordml/symex" xmlns:wpg="http://schemas.microsoft.com/office/word/2010/wordprocessingGroup" xmlns:wpi="http://schemas.microsoft.com/office/word/2010/wordprocessingInk" xmlns:wne="http://schemas.microsoft.com/office/word/2006/wordml" xmlns:wps="http://schemas.microsoft.com/office/word/2010/wordprocessingShape" mc:Ignorable="w14 w15 w16se wp14">
+<w:numbering xmlns:wpc="http://schemas.microsoft.com/office/word/2010/wordprocessingCanvas" xmlns:cx="http://schemas.microsoft.com/office/drawing/2014/chartex" xmlns:cx1="http://schemas.microsoft.com/office/drawing/2015/9/8/chartex" xmlns:cx2="http://schemas.microsoft.com/office/drawing/2015/10/21/chartex" xmlns:cx3="http://schemas.microsoft.com/office/drawing/2016/5/9/chartex" xmlns:cx4="http://schemas.microsoft.com/office/drawing/2016/5/10/chartex" xmlns:cx5="http://schemas.microsoft.com/office/drawing/2016/5/11/chartex" xmlns:mc="http://schemas.openxmlformats.org/markup-compatibility/2006" xmlns:o="urn:schemas-microsoft-com:office:office" xmlns:r="http://schemas.openxmlformats.org/officeDocument/2006/relationships" xmlns:m="http://schemas.openxmlformats.org/officeDocument/2006/math" xmlns:v="urn:schemas-microsoft-com:vml" xmlns:wp14="http://schemas.microsoft.com/office/word/2010/wordprocessingDrawing" xmlns:wp="http://schemas.openxmlformats.org/drawingml/2006/wordprocessingDrawing" xmlns:w10="urn:schemas-microsoft-com:office:word" xmlns:w="http://schemas.openxmlformats.org/wordprocessingml/2006/main" xmlns:w14="http://schemas.microsoft.com/office/word/2010/wordml" xmlns:w15="http://schemas.microsoft.com/office/word/2012/wordml" xmlns:w16se="http://schemas.microsoft.com/office/word/2015/wordml/symex" xmlns:wpg="http://schemas.microsoft.com/office/word/2010/wordprocessingGroup" xmlns:wpi="http://schemas.microsoft.com/office/word/2010/wordprocessingInk" xmlns:wne="http://schemas.microsoft.com/office/word/2006/wordml" xmlns:wps="http://schemas.microsoft.com/office/word/2010/wordprocessingShape" mc:Ignorable="w14 w15 w16se wp14">
   <w:abstractNum w:abstractNumId="0" w15:restartNumberingAfterBreak="0">
     <w:nsid w:val="0280262F"/>
     <w:multiLevelType w:val="hybridMultilevel"/>
@@ -4371,7 +4390,7 @@
       </w:pPr>
     </w:pPrDefault>
   </w:docDefaults>
-  <w:latentStyles w:defLockedState="0" w:defUIPriority="99" w:defSemiHidden="0" w:defUnhideWhenUsed="0" w:defQFormat="0" w:count="371">
+  <w:latentStyles w:defLockedState="0" w:defUIPriority="99" w:defSemiHidden="0" w:defUnhideWhenUsed="0" w:defQFormat="0" w:count="374">
     <w:lsdException w:name="Normal" w:uiPriority="0" w:qFormat="1"/>
     <w:lsdException w:name="heading 1" w:uiPriority="9" w:qFormat="1"/>
     <w:lsdException w:name="heading 2" w:semiHidden="1" w:uiPriority="9" w:unhideWhenUsed="1" w:qFormat="1"/>
@@ -4477,7 +4496,6 @@
     <w:lsdException w:name="HTML Sample" w:semiHidden="1" w:unhideWhenUsed="1"/>
     <w:lsdException w:name="HTML Typewriter" w:semiHidden="1" w:unhideWhenUsed="1"/>
     <w:lsdException w:name="HTML Variable" w:semiHidden="1" w:unhideWhenUsed="1"/>
-    <w:lsdException w:name="Normal Table" w:semiHidden="1" w:unhideWhenUsed="1"/>
     <w:lsdException w:name="annotation subject" w:semiHidden="1" w:unhideWhenUsed="1"/>
     <w:lsdException w:name="No List" w:semiHidden="1" w:unhideWhenUsed="1"/>
     <w:lsdException w:name="Outline List 1" w:semiHidden="1" w:unhideWhenUsed="1"/>
@@ -4522,7 +4540,6 @@
     <w:lsdException w:name="Table Professional" w:semiHidden="1" w:unhideWhenUsed="1"/>
     <w:lsdException w:name="Table Subtle 1" w:semiHidden="1" w:unhideWhenUsed="1"/>
     <w:lsdException w:name="Table Subtle 2" w:semiHidden="1" w:unhideWhenUsed="1"/>
-    <w:lsdException w:name="Table Web 1" w:semiHidden="1" w:unhideWhenUsed="1"/>
     <w:lsdException w:name="Table Web 2" w:semiHidden="1" w:unhideWhenUsed="1"/>
     <w:lsdException w:name="Table Web 3" w:semiHidden="1" w:unhideWhenUsed="1"/>
     <w:lsdException w:name="Balloon Text" w:semiHidden="1" w:unhideWhenUsed="1"/>
@@ -4743,6 +4760,9 @@
     <w:lsdException w:name="List Table 5 Dark Accent 6" w:uiPriority="50"/>
     <w:lsdException w:name="List Table 6 Colorful Accent 6" w:uiPriority="51"/>
     <w:lsdException w:name="List Table 7 Colorful Accent 6" w:uiPriority="52"/>
+    <w:lsdException w:name="Mention" w:semiHidden="1" w:unhideWhenUsed="1"/>
+    <w:lsdException w:name="Smart Hyperlink" w:semiHidden="1" w:unhideWhenUsed="1"/>
+    <w:lsdException w:name="Hashtag" w:semiHidden="1" w:unhideWhenUsed="1"/>
   </w:latentStyles>
   <w:style w:type="paragraph" w:default="1" w:styleId="Normal">
     <w:name w:val="Normal"/>
@@ -5776,7 +5796,7 @@
 </file>
 
 <file path=customXml/itemProps1.xml><?xml version="1.0" encoding="utf-8"?>
-<ds:datastoreItem xmlns:ds="http://schemas.openxmlformats.org/officeDocument/2006/customXml" ds:itemID="{3074CF93-F9F5-4F52-AE69-EF812479957A}">
+<ds:datastoreItem xmlns:ds="http://schemas.openxmlformats.org/officeDocument/2006/customXml" ds:itemID="{ED6FAF8B-F8C1-41BD-8653-8DD69CCFBD29}">
   <ds:schemaRefs>
     <ds:schemaRef ds:uri="http://schemas.openxmlformats.org/officeDocument/2006/bibliography"/>
   </ds:schemaRefs>

</xml_diff>

<commit_message>
rapport de projet finis
</commit_message>
<xml_diff>
--- a/Rapport de projet (3).docx
+++ b/Rapport de projet (3).docx
@@ -7,6 +7,7 @@
       <w:r>
         <w:rPr>
           <w:noProof/>
+          <w:lang w:eastAsia="fr-FR"/>
         </w:rPr>
         <w:drawing>
           <wp:anchor distT="0" distB="0" distL="114300" distR="114300" simplePos="0" relativeHeight="251674624" behindDoc="1" locked="0" layoutInCell="0" hidden="0" allowOverlap="0" wp14:anchorId="69B91BD2" wp14:editId="7D6D42B1">
@@ -609,6 +610,7 @@
       <w:r>
         <w:rPr>
           <w:noProof/>
+          <w:lang w:eastAsia="fr-FR"/>
         </w:rPr>
         <mc:AlternateContent>
           <mc:Choice Requires="wps">
@@ -738,6 +740,7 @@
           <w:noProof/>
           <w:color w:val="FF0000"/>
           <w:sz w:val="48"/>
+          <w:lang w:eastAsia="fr-FR"/>
         </w:rPr>
         <mc:AlternateContent>
           <mc:Choice Requires="wps">
@@ -1763,21 +1766,7 @@
                 <w:rStyle w:val="Lienhypertexte"/>
                 <w:noProof/>
               </w:rPr>
-              <w:t>P</w:t>
-            </w:r>
-            <w:r>
-              <w:rPr>
-                <w:rStyle w:val="Lienhypertexte"/>
-                <w:noProof/>
-              </w:rPr>
-              <w:t>l</w:t>
-            </w:r>
-            <w:r>
-              <w:rPr>
-                <w:rStyle w:val="Lienhypertexte"/>
-                <w:noProof/>
-              </w:rPr>
-              <w:t>anning</w:t>
+              <w:t>Planning</w:t>
             </w:r>
             <w:r>
               <w:rPr>
@@ -2492,14 +2481,14 @@
           <w:szCs w:val="24"/>
         </w:rPr>
       </w:pPr>
-      <w:bookmarkStart w:id="37" w:name="_Toc469384735"/>
-      <w:bookmarkStart w:id="38" w:name="_Toc469526009"/>
-      <w:bookmarkStart w:id="39" w:name="_Toc469527145"/>
-      <w:bookmarkStart w:id="40" w:name="_Toc469527326"/>
-      <w:bookmarkStart w:id="41" w:name="_Toc469530114"/>
-      <w:bookmarkStart w:id="42" w:name="_Toc469530277"/>
-      <w:bookmarkStart w:id="43" w:name="_Toc469530425"/>
-      <w:bookmarkStart w:id="44" w:name="_Toc469530537"/>
+      <w:bookmarkStart w:id="37" w:name="_Toc469526009"/>
+      <w:bookmarkStart w:id="38" w:name="_Toc469527145"/>
+      <w:bookmarkStart w:id="39" w:name="_Toc469527326"/>
+      <w:bookmarkStart w:id="40" w:name="_Toc469530114"/>
+      <w:bookmarkStart w:id="41" w:name="_Toc469530277"/>
+      <w:bookmarkStart w:id="42" w:name="_Toc469530425"/>
+      <w:bookmarkStart w:id="43" w:name="_Toc469530537"/>
+      <w:bookmarkStart w:id="44" w:name="_Toc469384735"/>
       <w:r>
         <w:rPr>
           <w:rFonts w:cs="Arial"/>
@@ -2510,13 +2499,13 @@
         </w:rPr>
         <w:t>Un écran de veille interactif</w:t>
       </w:r>
+      <w:bookmarkEnd w:id="37"/>
       <w:bookmarkEnd w:id="38"/>
       <w:bookmarkEnd w:id="39"/>
       <w:bookmarkEnd w:id="40"/>
       <w:bookmarkEnd w:id="41"/>
       <w:bookmarkEnd w:id="42"/>
       <w:bookmarkEnd w:id="43"/>
-      <w:bookmarkEnd w:id="44"/>
     </w:p>
     <w:p>
       <w:pPr>
@@ -2593,7 +2582,7 @@
         </w:rPr>
         <w:t>. Suite à cela, le type d’écran choisi exécutera sa fonction respective</w:t>
       </w:r>
-      <w:bookmarkEnd w:id="37"/>
+      <w:bookmarkEnd w:id="44"/>
       <w:bookmarkEnd w:id="45"/>
       <w:bookmarkEnd w:id="46"/>
       <w:bookmarkEnd w:id="47"/>
@@ -3183,25 +3172,25 @@
           <w:szCs w:val="24"/>
         </w:rPr>
       </w:pPr>
-      <w:bookmarkStart w:id="162" w:name="_Toc469387416"/>
-      <w:bookmarkStart w:id="163" w:name="_Toc469388928"/>
-      <w:bookmarkStart w:id="164" w:name="_Toc469389044"/>
-      <w:bookmarkStart w:id="165" w:name="_Toc469488674"/>
-      <w:bookmarkStart w:id="166" w:name="_Toc469489399"/>
-      <w:bookmarkStart w:id="167" w:name="_Toc469489475"/>
-      <w:bookmarkStart w:id="168" w:name="_Toc469489516"/>
-      <w:bookmarkStart w:id="169" w:name="_Toc469489575"/>
-      <w:bookmarkStart w:id="170" w:name="_Toc469489652"/>
-      <w:bookmarkStart w:id="171" w:name="_Toc469489727"/>
-      <w:bookmarkStart w:id="172" w:name="_Toc469498598"/>
-      <w:bookmarkStart w:id="173" w:name="_Toc469524363"/>
-      <w:bookmarkStart w:id="174" w:name="_Toc469526018"/>
-      <w:bookmarkStart w:id="175" w:name="_Toc469527154"/>
-      <w:bookmarkStart w:id="176" w:name="_Toc469527335"/>
-      <w:bookmarkStart w:id="177" w:name="_Toc469530123"/>
-      <w:bookmarkStart w:id="178" w:name="_Toc469530286"/>
-      <w:bookmarkStart w:id="179" w:name="_Toc469530434"/>
-      <w:bookmarkStart w:id="180" w:name="_Toc469530546"/>
+      <w:bookmarkStart w:id="162" w:name="_Toc469526018"/>
+      <w:bookmarkStart w:id="163" w:name="_Toc469527154"/>
+      <w:bookmarkStart w:id="164" w:name="_Toc469527335"/>
+      <w:bookmarkStart w:id="165" w:name="_Toc469530123"/>
+      <w:bookmarkStart w:id="166" w:name="_Toc469530286"/>
+      <w:bookmarkStart w:id="167" w:name="_Toc469530434"/>
+      <w:bookmarkStart w:id="168" w:name="_Toc469530546"/>
+      <w:bookmarkStart w:id="169" w:name="_Toc469387416"/>
+      <w:bookmarkStart w:id="170" w:name="_Toc469388928"/>
+      <w:bookmarkStart w:id="171" w:name="_Toc469389044"/>
+      <w:bookmarkStart w:id="172" w:name="_Toc469488674"/>
+      <w:bookmarkStart w:id="173" w:name="_Toc469489399"/>
+      <w:bookmarkStart w:id="174" w:name="_Toc469489475"/>
+      <w:bookmarkStart w:id="175" w:name="_Toc469489516"/>
+      <w:bookmarkStart w:id="176" w:name="_Toc469489575"/>
+      <w:bookmarkStart w:id="177" w:name="_Toc469489652"/>
+      <w:bookmarkStart w:id="178" w:name="_Toc469489727"/>
+      <w:bookmarkStart w:id="179" w:name="_Toc469498598"/>
+      <w:bookmarkStart w:id="180" w:name="_Toc469524363"/>
       <w:r>
         <w:rPr>
           <w:rFonts w:cs="Arial"/>
@@ -3222,6 +3211,114 @@
         </w:rPr>
         <w:t> :</w:t>
       </w:r>
+      <w:bookmarkEnd w:id="162"/>
+      <w:bookmarkEnd w:id="163"/>
+      <w:bookmarkEnd w:id="164"/>
+      <w:bookmarkEnd w:id="165"/>
+      <w:bookmarkEnd w:id="166"/>
+      <w:bookmarkEnd w:id="167"/>
+      <w:bookmarkEnd w:id="168"/>
+      <w:r>
+        <w:rPr>
+          <w:rFonts w:cs="Arial"/>
+          <w:color w:val="000000"/>
+          <w:sz w:val="24"/>
+          <w:szCs w:val="24"/>
+        </w:rPr>
+        <w:t xml:space="preserve"> </w:t>
+      </w:r>
+    </w:p>
+    <w:p>
+      <w:pPr>
+        <w:pStyle w:val="Paragraphedeliste"/>
+        <w:numPr>
+          <w:ilvl w:val="0"/>
+          <w:numId w:val="3"/>
+        </w:numPr>
+        <w:jc w:val="both"/>
+        <w:outlineLvl w:val="0"/>
+        <w:rPr>
+          <w:rFonts w:cs="Arial"/>
+          <w:color w:val="000000"/>
+          <w:sz w:val="24"/>
+          <w:szCs w:val="24"/>
+        </w:rPr>
+      </w:pPr>
+      <w:bookmarkStart w:id="181" w:name="_Toc469526019"/>
+      <w:bookmarkStart w:id="182" w:name="_Toc469527155"/>
+      <w:bookmarkStart w:id="183" w:name="_Toc469527336"/>
+      <w:bookmarkStart w:id="184" w:name="_Toc469530124"/>
+      <w:bookmarkStart w:id="185" w:name="_Toc469530287"/>
+      <w:bookmarkStart w:id="186" w:name="_Toc469530435"/>
+      <w:bookmarkStart w:id="187" w:name="_Toc469530547"/>
+      <w:r>
+        <w:rPr>
+          <w:rFonts w:cs="Arial"/>
+          <w:color w:val="000000"/>
+          <w:sz w:val="24"/>
+          <w:szCs w:val="24"/>
+        </w:rPr>
+        <w:t>Ce type d’écran de veille</w:t>
+      </w:r>
+      <w:r>
+        <w:rPr>
+          <w:rFonts w:cs="Arial"/>
+          <w:color w:val="000000"/>
+          <w:sz w:val="24"/>
+          <w:szCs w:val="24"/>
+        </w:rPr>
+        <w:t xml:space="preserve"> consiste à mettre une</w:t>
+      </w:r>
+      <w:r>
+        <w:rPr>
+          <w:rFonts w:cs="Arial"/>
+          <w:color w:val="000000"/>
+          <w:sz w:val="24"/>
+          <w:szCs w:val="24"/>
+        </w:rPr>
+        <w:t xml:space="preserve"> image</w:t>
+      </w:r>
+      <w:r>
+        <w:rPr>
+          <w:rFonts w:cs="Arial"/>
+          <w:color w:val="000000"/>
+          <w:sz w:val="24"/>
+          <w:szCs w:val="24"/>
+        </w:rPr>
+        <w:t xml:space="preserve"> sans mouvement, c’est que l’on appel</w:t>
+      </w:r>
+      <w:r>
+        <w:rPr>
+          <w:rFonts w:cs="Arial"/>
+          <w:color w:val="000000"/>
+          <w:sz w:val="24"/>
+          <w:szCs w:val="24"/>
+        </w:rPr>
+        <w:t>le statique. Un des fichiers PBM</w:t>
+      </w:r>
+      <w:r>
+        <w:rPr>
+          <w:rFonts w:cs="Arial"/>
+          <w:color w:val="000000"/>
+          <w:sz w:val="24"/>
+          <w:szCs w:val="24"/>
+        </w:rPr>
+        <w:t xml:space="preserve"> sera pris aléatoirement pendant l’exécution du programme et sera afficher à l’</w:t>
+      </w:r>
+      <w:r>
+        <w:rPr>
+          <w:rFonts w:cs="Arial"/>
+          <w:color w:val="000000"/>
+          <w:sz w:val="24"/>
+          <w:szCs w:val="24"/>
+        </w:rPr>
+        <w:t>écran.</w:t>
+      </w:r>
+      <w:bookmarkEnd w:id="169"/>
+      <w:bookmarkEnd w:id="170"/>
+      <w:bookmarkEnd w:id="171"/>
+      <w:bookmarkEnd w:id="172"/>
+      <w:bookmarkEnd w:id="173"/>
       <w:bookmarkEnd w:id="174"/>
       <w:bookmarkEnd w:id="175"/>
       <w:bookmarkEnd w:id="176"/>
@@ -3229,114 +3326,6 @@
       <w:bookmarkEnd w:id="178"/>
       <w:bookmarkEnd w:id="179"/>
       <w:bookmarkEnd w:id="180"/>
-      <w:r>
-        <w:rPr>
-          <w:rFonts w:cs="Arial"/>
-          <w:color w:val="000000"/>
-          <w:sz w:val="24"/>
-          <w:szCs w:val="24"/>
-        </w:rPr>
-        <w:t xml:space="preserve"> </w:t>
-      </w:r>
-    </w:p>
-    <w:p>
-      <w:pPr>
-        <w:pStyle w:val="Paragraphedeliste"/>
-        <w:numPr>
-          <w:ilvl w:val="0"/>
-          <w:numId w:val="3"/>
-        </w:numPr>
-        <w:jc w:val="both"/>
-        <w:outlineLvl w:val="0"/>
-        <w:rPr>
-          <w:rFonts w:cs="Arial"/>
-          <w:color w:val="000000"/>
-          <w:sz w:val="24"/>
-          <w:szCs w:val="24"/>
-        </w:rPr>
-      </w:pPr>
-      <w:bookmarkStart w:id="181" w:name="_Toc469526019"/>
-      <w:bookmarkStart w:id="182" w:name="_Toc469527155"/>
-      <w:bookmarkStart w:id="183" w:name="_Toc469527336"/>
-      <w:bookmarkStart w:id="184" w:name="_Toc469530124"/>
-      <w:bookmarkStart w:id="185" w:name="_Toc469530287"/>
-      <w:bookmarkStart w:id="186" w:name="_Toc469530435"/>
-      <w:bookmarkStart w:id="187" w:name="_Toc469530547"/>
-      <w:r>
-        <w:rPr>
-          <w:rFonts w:cs="Arial"/>
-          <w:color w:val="000000"/>
-          <w:sz w:val="24"/>
-          <w:szCs w:val="24"/>
-        </w:rPr>
-        <w:t>Ce type d’écran de veille</w:t>
-      </w:r>
-      <w:r>
-        <w:rPr>
-          <w:rFonts w:cs="Arial"/>
-          <w:color w:val="000000"/>
-          <w:sz w:val="24"/>
-          <w:szCs w:val="24"/>
-        </w:rPr>
-        <w:t xml:space="preserve"> consiste à mettre une</w:t>
-      </w:r>
-      <w:r>
-        <w:rPr>
-          <w:rFonts w:cs="Arial"/>
-          <w:color w:val="000000"/>
-          <w:sz w:val="24"/>
-          <w:szCs w:val="24"/>
-        </w:rPr>
-        <w:t xml:space="preserve"> image</w:t>
-      </w:r>
-      <w:r>
-        <w:rPr>
-          <w:rFonts w:cs="Arial"/>
-          <w:color w:val="000000"/>
-          <w:sz w:val="24"/>
-          <w:szCs w:val="24"/>
-        </w:rPr>
-        <w:t xml:space="preserve"> sans mouvement, c’est que l’on appel</w:t>
-      </w:r>
-      <w:r>
-        <w:rPr>
-          <w:rFonts w:cs="Arial"/>
-          <w:color w:val="000000"/>
-          <w:sz w:val="24"/>
-          <w:szCs w:val="24"/>
-        </w:rPr>
-        <w:t>le statique. Un des fichiers PBM</w:t>
-      </w:r>
-      <w:r>
-        <w:rPr>
-          <w:rFonts w:cs="Arial"/>
-          <w:color w:val="000000"/>
-          <w:sz w:val="24"/>
-          <w:szCs w:val="24"/>
-        </w:rPr>
-        <w:t xml:space="preserve"> sera pris aléatoirement pendant l’exécution du programme et sera afficher à l’</w:t>
-      </w:r>
-      <w:r>
-        <w:rPr>
-          <w:rFonts w:cs="Arial"/>
-          <w:color w:val="000000"/>
-          <w:sz w:val="24"/>
-          <w:szCs w:val="24"/>
-        </w:rPr>
-        <w:t>écran.</w:t>
-      </w:r>
-      <w:bookmarkEnd w:id="162"/>
-      <w:bookmarkEnd w:id="163"/>
-      <w:bookmarkEnd w:id="164"/>
-      <w:bookmarkEnd w:id="165"/>
-      <w:bookmarkEnd w:id="166"/>
-      <w:bookmarkEnd w:id="167"/>
-      <w:bookmarkEnd w:id="168"/>
-      <w:bookmarkEnd w:id="169"/>
-      <w:bookmarkEnd w:id="170"/>
-      <w:bookmarkEnd w:id="171"/>
-      <w:bookmarkEnd w:id="172"/>
-      <w:bookmarkEnd w:id="173"/>
       <w:bookmarkEnd w:id="181"/>
       <w:bookmarkEnd w:id="182"/>
       <w:bookmarkEnd w:id="183"/>
@@ -3356,25 +3345,25 @@
           <w:szCs w:val="24"/>
         </w:rPr>
       </w:pPr>
-      <w:bookmarkStart w:id="188" w:name="_Toc469387417"/>
-      <w:bookmarkStart w:id="189" w:name="_Toc469388929"/>
-      <w:bookmarkStart w:id="190" w:name="_Toc469389045"/>
-      <w:bookmarkStart w:id="191" w:name="_Toc469488675"/>
-      <w:bookmarkStart w:id="192" w:name="_Toc469489400"/>
-      <w:bookmarkStart w:id="193" w:name="_Toc469489476"/>
-      <w:bookmarkStart w:id="194" w:name="_Toc469489517"/>
-      <w:bookmarkStart w:id="195" w:name="_Toc469489576"/>
-      <w:bookmarkStart w:id="196" w:name="_Toc469489653"/>
-      <w:bookmarkStart w:id="197" w:name="_Toc469489728"/>
-      <w:bookmarkStart w:id="198" w:name="_Toc469498599"/>
-      <w:bookmarkStart w:id="199" w:name="_Toc469524364"/>
-      <w:bookmarkStart w:id="200" w:name="_Toc469526020"/>
-      <w:bookmarkStart w:id="201" w:name="_Toc469527156"/>
-      <w:bookmarkStart w:id="202" w:name="_Toc469527337"/>
-      <w:bookmarkStart w:id="203" w:name="_Toc469530125"/>
-      <w:bookmarkStart w:id="204" w:name="_Toc469530288"/>
-      <w:bookmarkStart w:id="205" w:name="_Toc469530436"/>
-      <w:bookmarkStart w:id="206" w:name="_Toc469530548"/>
+      <w:bookmarkStart w:id="188" w:name="_Toc469526020"/>
+      <w:bookmarkStart w:id="189" w:name="_Toc469527156"/>
+      <w:bookmarkStart w:id="190" w:name="_Toc469527337"/>
+      <w:bookmarkStart w:id="191" w:name="_Toc469530125"/>
+      <w:bookmarkStart w:id="192" w:name="_Toc469530288"/>
+      <w:bookmarkStart w:id="193" w:name="_Toc469530436"/>
+      <w:bookmarkStart w:id="194" w:name="_Toc469530548"/>
+      <w:bookmarkStart w:id="195" w:name="_Toc469387417"/>
+      <w:bookmarkStart w:id="196" w:name="_Toc469388929"/>
+      <w:bookmarkStart w:id="197" w:name="_Toc469389045"/>
+      <w:bookmarkStart w:id="198" w:name="_Toc469488675"/>
+      <w:bookmarkStart w:id="199" w:name="_Toc469489400"/>
+      <w:bookmarkStart w:id="200" w:name="_Toc469489476"/>
+      <w:bookmarkStart w:id="201" w:name="_Toc469489517"/>
+      <w:bookmarkStart w:id="202" w:name="_Toc469489576"/>
+      <w:bookmarkStart w:id="203" w:name="_Toc469489653"/>
+      <w:bookmarkStart w:id="204" w:name="_Toc469489728"/>
+      <w:bookmarkStart w:id="205" w:name="_Toc469498599"/>
+      <w:bookmarkStart w:id="206" w:name="_Toc469524364"/>
       <w:r>
         <w:rPr>
           <w:rFonts w:cs="Arial"/>
@@ -3395,13 +3384,13 @@
         </w:rPr>
         <w:t> :</w:t>
       </w:r>
-      <w:bookmarkEnd w:id="200"/>
-      <w:bookmarkEnd w:id="201"/>
-      <w:bookmarkEnd w:id="202"/>
-      <w:bookmarkEnd w:id="203"/>
-      <w:bookmarkEnd w:id="204"/>
-      <w:bookmarkEnd w:id="205"/>
-      <w:bookmarkEnd w:id="206"/>
+      <w:bookmarkEnd w:id="188"/>
+      <w:bookmarkEnd w:id="189"/>
+      <w:bookmarkEnd w:id="190"/>
+      <w:bookmarkEnd w:id="191"/>
+      <w:bookmarkEnd w:id="192"/>
+      <w:bookmarkEnd w:id="193"/>
+      <w:bookmarkEnd w:id="194"/>
       <w:r>
         <w:rPr>
           <w:rFonts w:cs="Arial"/>
@@ -3482,18 +3471,18 @@
       <w:bookmarkStart w:id="222" w:name="_Toc469489729"/>
       <w:bookmarkStart w:id="223" w:name="_Toc469498600"/>
       <w:bookmarkStart w:id="224" w:name="_Toc469524365"/>
-      <w:bookmarkEnd w:id="188"/>
-      <w:bookmarkEnd w:id="189"/>
-      <w:bookmarkEnd w:id="190"/>
-      <w:bookmarkEnd w:id="191"/>
-      <w:bookmarkEnd w:id="192"/>
-      <w:bookmarkEnd w:id="193"/>
-      <w:bookmarkEnd w:id="194"/>
       <w:bookmarkEnd w:id="195"/>
       <w:bookmarkEnd w:id="196"/>
       <w:bookmarkEnd w:id="197"/>
       <w:bookmarkEnd w:id="198"/>
       <w:bookmarkEnd w:id="199"/>
+      <w:bookmarkEnd w:id="200"/>
+      <w:bookmarkEnd w:id="201"/>
+      <w:bookmarkEnd w:id="202"/>
+      <w:bookmarkEnd w:id="203"/>
+      <w:bookmarkEnd w:id="204"/>
+      <w:bookmarkEnd w:id="205"/>
+      <w:bookmarkEnd w:id="206"/>
       <w:r>
         <w:rPr>
           <w:rFonts w:cs="Arial"/>
@@ -3551,25 +3540,25 @@
           <w:szCs w:val="24"/>
         </w:rPr>
       </w:pPr>
-      <w:bookmarkStart w:id="225" w:name="_Toc469387418"/>
-      <w:bookmarkStart w:id="226" w:name="_Toc469388931"/>
-      <w:bookmarkStart w:id="227" w:name="_Toc469389047"/>
-      <w:bookmarkStart w:id="228" w:name="_Toc469488677"/>
-      <w:bookmarkStart w:id="229" w:name="_Toc469489402"/>
-      <w:bookmarkStart w:id="230" w:name="_Toc469489478"/>
-      <w:bookmarkStart w:id="231" w:name="_Toc469489519"/>
-      <w:bookmarkStart w:id="232" w:name="_Toc469489578"/>
-      <w:bookmarkStart w:id="233" w:name="_Toc469489655"/>
-      <w:bookmarkStart w:id="234" w:name="_Toc469489730"/>
-      <w:bookmarkStart w:id="235" w:name="_Toc469498601"/>
-      <w:bookmarkStart w:id="236" w:name="_Toc469524366"/>
-      <w:bookmarkStart w:id="237" w:name="_Toc469526022"/>
-      <w:bookmarkStart w:id="238" w:name="_Toc469527158"/>
-      <w:bookmarkStart w:id="239" w:name="_Toc469527339"/>
-      <w:bookmarkStart w:id="240" w:name="_Toc469530127"/>
-      <w:bookmarkStart w:id="241" w:name="_Toc469530290"/>
-      <w:bookmarkStart w:id="242" w:name="_Toc469530438"/>
-      <w:bookmarkStart w:id="243" w:name="_Toc469530550"/>
+      <w:bookmarkStart w:id="225" w:name="_Toc469526022"/>
+      <w:bookmarkStart w:id="226" w:name="_Toc469527158"/>
+      <w:bookmarkStart w:id="227" w:name="_Toc469527339"/>
+      <w:bookmarkStart w:id="228" w:name="_Toc469530127"/>
+      <w:bookmarkStart w:id="229" w:name="_Toc469530290"/>
+      <w:bookmarkStart w:id="230" w:name="_Toc469530438"/>
+      <w:bookmarkStart w:id="231" w:name="_Toc469530550"/>
+      <w:bookmarkStart w:id="232" w:name="_Toc469387418"/>
+      <w:bookmarkStart w:id="233" w:name="_Toc469388931"/>
+      <w:bookmarkStart w:id="234" w:name="_Toc469389047"/>
+      <w:bookmarkStart w:id="235" w:name="_Toc469488677"/>
+      <w:bookmarkStart w:id="236" w:name="_Toc469489402"/>
+      <w:bookmarkStart w:id="237" w:name="_Toc469489478"/>
+      <w:bookmarkStart w:id="238" w:name="_Toc469489519"/>
+      <w:bookmarkStart w:id="239" w:name="_Toc469489578"/>
+      <w:bookmarkStart w:id="240" w:name="_Toc469489655"/>
+      <w:bookmarkStart w:id="241" w:name="_Toc469489730"/>
+      <w:bookmarkStart w:id="242" w:name="_Toc469498601"/>
+      <w:bookmarkStart w:id="243" w:name="_Toc469524366"/>
       <w:r>
         <w:rPr>
           <w:rFonts w:cs="Arial"/>
@@ -3590,13 +3579,13 @@
         </w:rPr>
         <w:t> :</w:t>
       </w:r>
-      <w:bookmarkEnd w:id="237"/>
-      <w:bookmarkEnd w:id="238"/>
-      <w:bookmarkEnd w:id="239"/>
-      <w:bookmarkEnd w:id="240"/>
-      <w:bookmarkEnd w:id="241"/>
-      <w:bookmarkEnd w:id="242"/>
-      <w:bookmarkEnd w:id="243"/>
+      <w:bookmarkEnd w:id="225"/>
+      <w:bookmarkEnd w:id="226"/>
+      <w:bookmarkEnd w:id="227"/>
+      <w:bookmarkEnd w:id="228"/>
+      <w:bookmarkEnd w:id="229"/>
+      <w:bookmarkEnd w:id="230"/>
+      <w:bookmarkEnd w:id="231"/>
       <w:r>
         <w:rPr>
           <w:rFonts w:cs="Arial"/>
@@ -3696,18 +3685,18 @@
       <w:bookmarkStart w:id="260" w:name="_Toc469489731"/>
       <w:bookmarkStart w:id="261" w:name="_Toc469498602"/>
       <w:bookmarkStart w:id="262" w:name="_Toc469524367"/>
-      <w:bookmarkEnd w:id="225"/>
-      <w:bookmarkEnd w:id="226"/>
-      <w:bookmarkEnd w:id="227"/>
-      <w:bookmarkEnd w:id="228"/>
-      <w:bookmarkEnd w:id="229"/>
-      <w:bookmarkEnd w:id="230"/>
-      <w:bookmarkEnd w:id="231"/>
       <w:bookmarkEnd w:id="232"/>
       <w:bookmarkEnd w:id="233"/>
       <w:bookmarkEnd w:id="234"/>
       <w:bookmarkEnd w:id="235"/>
       <w:bookmarkEnd w:id="236"/>
+      <w:bookmarkEnd w:id="237"/>
+      <w:bookmarkEnd w:id="238"/>
+      <w:bookmarkEnd w:id="239"/>
+      <w:bookmarkEnd w:id="240"/>
+      <w:bookmarkEnd w:id="241"/>
+      <w:bookmarkEnd w:id="242"/>
+      <w:bookmarkEnd w:id="243"/>
       <w:r>
         <w:rPr>
           <w:rFonts w:cs="Arial"/>
@@ -4508,14 +4497,12 @@
       <w:bookmarkStart w:id="360" w:name="_Toc469530304"/>
       <w:bookmarkStart w:id="361" w:name="_Toc469530452"/>
       <w:bookmarkStart w:id="362" w:name="_Toc469530564"/>
-      <w:bookmarkStart w:id="363" w:name="_GoBack"/>
       <w:bookmarkEnd w:id="357"/>
       <w:bookmarkEnd w:id="358"/>
       <w:bookmarkEnd w:id="359"/>
       <w:bookmarkEnd w:id="360"/>
       <w:bookmarkEnd w:id="361"/>
       <w:bookmarkEnd w:id="362"/>
-      <w:bookmarkEnd w:id="363"/>
     </w:p>
     <w:p>
       <w:pPr>
@@ -4532,7 +4519,7 @@
           <w:u w:val="single"/>
         </w:rPr>
       </w:pPr>
-      <w:bookmarkStart w:id="364" w:name="_Toc469530565"/>
+      <w:bookmarkStart w:id="363" w:name="_Toc469530565"/>
       <w:r>
         <w:rPr>
           <w:rStyle w:val="lev"/>
@@ -4542,7 +4529,7 @@
         </w:rPr>
         <w:t>Planning</w:t>
       </w:r>
-      <w:bookmarkEnd w:id="364"/>
+      <w:bookmarkEnd w:id="363"/>
     </w:p>
     <w:p>
       <w:pPr>
@@ -4566,12 +4553,12 @@
           <w:szCs w:val="24"/>
         </w:rPr>
       </w:pPr>
-      <w:bookmarkStart w:id="365" w:name="_Toc469527174"/>
-      <w:bookmarkStart w:id="366" w:name="_Toc469527356"/>
-      <w:bookmarkStart w:id="367" w:name="_Toc469530143"/>
-      <w:bookmarkStart w:id="368" w:name="_Toc469530306"/>
-      <w:bookmarkStart w:id="369" w:name="_Toc469530454"/>
-      <w:bookmarkStart w:id="370" w:name="_Toc469530566"/>
+      <w:bookmarkStart w:id="364" w:name="_Toc469527174"/>
+      <w:bookmarkStart w:id="365" w:name="_Toc469527356"/>
+      <w:bookmarkStart w:id="366" w:name="_Toc469530143"/>
+      <w:bookmarkStart w:id="367" w:name="_Toc469530306"/>
+      <w:bookmarkStart w:id="368" w:name="_Toc469530454"/>
+      <w:bookmarkStart w:id="369" w:name="_Toc469530566"/>
       <w:r>
         <w:rPr>
           <w:rFonts w:cs="Arial"/>
@@ -4581,12 +4568,12 @@
         </w:rPr>
         <w:t>Voici comment nous arrivions à nous organiser pendant tout le long du projet. Nous avons tout défini ce qu’il fallait effectuer dans la section « To do ». Ensuite, nous avons fait un petit planning pour savoir quel jour nous allons les réaliser. Lorsque nous commençons à créer nous passons la case de « to do » à « on going ». Dans cette section, nous pouvons mettre ce que nous avons créé pour que les autres personnes du groupe puissent y avoir accès. Lorsque nous avons fini ce que nous devons créer, nous passons de la case « on going » à « done ». Dans cette section se trouve ce que nous avons fait et terminer. Cette application est très pratique pour se retrouver puisque ce projet contenait beaucoup de choses à réaliser.</w:t>
       </w:r>
+      <w:bookmarkEnd w:id="364"/>
       <w:bookmarkEnd w:id="365"/>
       <w:bookmarkEnd w:id="366"/>
       <w:bookmarkEnd w:id="367"/>
       <w:bookmarkEnd w:id="368"/>
       <w:bookmarkEnd w:id="369"/>
-      <w:bookmarkEnd w:id="370"/>
       <w:r>
         <w:rPr>
           <w:rFonts w:cs="Arial"/>
@@ -4607,12 +4594,12 @@
           <w:szCs w:val="28"/>
         </w:rPr>
       </w:pPr>
-      <w:bookmarkStart w:id="371" w:name="_Toc469527175"/>
-      <w:bookmarkStart w:id="372" w:name="_Toc469527357"/>
-      <w:bookmarkStart w:id="373" w:name="_Toc469530144"/>
-      <w:bookmarkStart w:id="374" w:name="_Toc469530307"/>
-      <w:bookmarkStart w:id="375" w:name="_Toc469530455"/>
-      <w:bookmarkStart w:id="376" w:name="_Toc469530567"/>
+      <w:bookmarkStart w:id="370" w:name="_Toc469527175"/>
+      <w:bookmarkStart w:id="371" w:name="_Toc469527357"/>
+      <w:bookmarkStart w:id="372" w:name="_Toc469530144"/>
+      <w:bookmarkStart w:id="373" w:name="_Toc469530307"/>
+      <w:bookmarkStart w:id="374" w:name="_Toc469530455"/>
+      <w:bookmarkStart w:id="375" w:name="_Toc469530567"/>
       <w:r>
         <w:rPr>
           <w:noProof/>
@@ -4760,12 +4747,12 @@
           </wp:anchor>
         </w:drawing>
       </w:r>
+      <w:bookmarkEnd w:id="370"/>
       <w:bookmarkEnd w:id="371"/>
       <w:bookmarkEnd w:id="372"/>
       <w:bookmarkEnd w:id="373"/>
       <w:bookmarkEnd w:id="374"/>
       <w:bookmarkEnd w:id="375"/>
-      <w:bookmarkEnd w:id="376"/>
     </w:p>
     <w:p>
       <w:pPr>
@@ -4815,7 +4802,7 @@
           <w:u w:val="single"/>
         </w:rPr>
       </w:pPr>
-      <w:bookmarkStart w:id="377" w:name="_Toc469530568"/>
+      <w:bookmarkStart w:id="376" w:name="_Toc469530568"/>
       <w:r>
         <w:rPr>
           <w:rStyle w:val="lev"/>
@@ -4826,171 +4813,375 @@
         <w:lastRenderedPageBreak/>
         <w:t>Résultat</w:t>
       </w:r>
-      <w:bookmarkEnd w:id="377"/>
-    </w:p>
-    <w:p>
-      <w:pPr>
-        <w:rPr>
-          <w:rFonts w:cs="Arial"/>
-          <w:color w:val="FF0000" w:themeColor="background1"/>
+      <w:bookmarkEnd w:id="376"/>
+    </w:p>
+    <w:p>
+      <w:pPr>
+        <w:outlineLvl w:val="0"/>
+        <w:rPr>
+          <w:b/>
+          <w:bCs/>
+          <w:color w:val="FF0000"/>
           <w:sz w:val="36"/>
-          <w:szCs w:val="36"/>
-        </w:rPr>
-      </w:pPr>
-    </w:p>
-    <w:p>
-      <w:pPr>
-        <w:ind w:left="360"/>
-        <w:rPr>
-          <w:rFonts w:cs="Arial"/>
-          <w:color w:val="FF0000" w:themeColor="background1"/>
-          <w:sz w:val="36"/>
-          <w:szCs w:val="36"/>
-        </w:rPr>
-      </w:pPr>
-    </w:p>
-    <w:p>
-      <w:pPr>
-        <w:ind w:left="360"/>
-        <w:rPr>
-          <w:rFonts w:cs="Arial"/>
-          <w:color w:val="FF0000" w:themeColor="background1"/>
-          <w:sz w:val="36"/>
-          <w:szCs w:val="36"/>
-        </w:rPr>
-      </w:pPr>
-    </w:p>
-    <w:p>
-      <w:pPr>
-        <w:ind w:left="360"/>
-        <w:rPr>
-          <w:rFonts w:cs="Arial"/>
-          <w:color w:val="FF0000" w:themeColor="background1"/>
-          <w:sz w:val="36"/>
-          <w:szCs w:val="36"/>
-        </w:rPr>
-      </w:pPr>
-    </w:p>
-    <w:p>
-      <w:pPr>
-        <w:ind w:left="360"/>
-        <w:rPr>
-          <w:rFonts w:cs="Arial"/>
-          <w:color w:val="FF0000" w:themeColor="background1"/>
-          <w:sz w:val="36"/>
-          <w:szCs w:val="36"/>
-        </w:rPr>
-      </w:pPr>
-    </w:p>
-    <w:p>
-      <w:pPr>
-        <w:ind w:left="360"/>
-        <w:rPr>
-          <w:rFonts w:cs="Arial"/>
-          <w:color w:val="FF0000" w:themeColor="background1"/>
-          <w:sz w:val="36"/>
-          <w:szCs w:val="36"/>
-        </w:rPr>
-      </w:pPr>
-    </w:p>
-    <w:p>
-      <w:pPr>
-        <w:ind w:left="360"/>
-        <w:rPr>
-          <w:rFonts w:cs="Arial"/>
-          <w:color w:val="FF0000" w:themeColor="background1"/>
-          <w:sz w:val="36"/>
-          <w:szCs w:val="36"/>
-        </w:rPr>
-      </w:pPr>
-    </w:p>
-    <w:p>
-      <w:pPr>
-        <w:ind w:left="360"/>
-        <w:rPr>
-          <w:rFonts w:cs="Arial"/>
-          <w:color w:val="FF0000" w:themeColor="background1"/>
-          <w:sz w:val="36"/>
-          <w:szCs w:val="36"/>
-        </w:rPr>
-      </w:pPr>
-    </w:p>
-    <w:p>
-      <w:pPr>
-        <w:ind w:left="360"/>
-        <w:rPr>
-          <w:rFonts w:cs="Arial"/>
-          <w:color w:val="FF0000" w:themeColor="background1"/>
-          <w:sz w:val="36"/>
-          <w:szCs w:val="36"/>
-        </w:rPr>
-      </w:pPr>
-    </w:p>
-    <w:p>
-      <w:pPr>
-        <w:ind w:left="360"/>
-        <w:rPr>
-          <w:rFonts w:cs="Arial"/>
-          <w:color w:val="FF0000" w:themeColor="background1"/>
-          <w:sz w:val="36"/>
-          <w:szCs w:val="36"/>
-        </w:rPr>
-      </w:pPr>
-    </w:p>
-    <w:p>
-      <w:pPr>
-        <w:ind w:left="360"/>
-        <w:rPr>
-          <w:rFonts w:cs="Arial"/>
-          <w:color w:val="FF0000" w:themeColor="background1"/>
-          <w:sz w:val="36"/>
-          <w:szCs w:val="36"/>
-        </w:rPr>
-      </w:pPr>
-    </w:p>
-    <w:p>
-      <w:pPr>
-        <w:ind w:left="360"/>
-        <w:rPr>
-          <w:rFonts w:cs="Arial"/>
-          <w:color w:val="FF0000" w:themeColor="background1"/>
-          <w:sz w:val="36"/>
-          <w:szCs w:val="36"/>
-        </w:rPr>
-      </w:pPr>
-    </w:p>
-    <w:p>
-      <w:pPr>
-        <w:ind w:left="360"/>
-        <w:rPr>
-          <w:rFonts w:cs="Arial"/>
-          <w:color w:val="FF0000" w:themeColor="background1"/>
-          <w:sz w:val="36"/>
-          <w:szCs w:val="36"/>
-        </w:rPr>
-      </w:pPr>
-    </w:p>
-    <w:p>
-      <w:pPr>
-        <w:ind w:left="360"/>
-        <w:rPr>
-          <w:rFonts w:cs="Arial"/>
-          <w:color w:val="FF0000" w:themeColor="background1"/>
-          <w:sz w:val="36"/>
-          <w:szCs w:val="36"/>
-        </w:rPr>
-      </w:pPr>
-    </w:p>
-    <w:p>
-      <w:pPr>
-        <w:ind w:left="360"/>
-        <w:rPr>
-          <w:rFonts w:cs="Arial"/>
-          <w:color w:val="FF0000" w:themeColor="background1"/>
-          <w:sz w:val="36"/>
-          <w:szCs w:val="36"/>
-        </w:rPr>
-      </w:pPr>
+          <w:u w:val="single"/>
+        </w:rPr>
+      </w:pPr>
+    </w:p>
+    <w:p>
+      <w:pPr>
+        <w:outlineLvl w:val="0"/>
+        <w:rPr>
+          <w:b/>
+          <w:bCs/>
+          <w:sz w:val="24"/>
+          <w:u w:val="single"/>
+        </w:rPr>
+      </w:pPr>
+      <w:r>
+        <w:rPr>
+          <w:bCs/>
+          <w:sz w:val="24"/>
+        </w:rPr>
+        <w:t>Suite à notre projet, les résultats que nous avons réalisés sont :</w:t>
+      </w:r>
+    </w:p>
+    <w:p>
+      <w:pPr>
+        <w:pStyle w:val="Paragraphedeliste"/>
+        <w:numPr>
+          <w:ilvl w:val="0"/>
+          <w:numId w:val="3"/>
+        </w:numPr>
+        <w:outlineLvl w:val="0"/>
+        <w:rPr>
+          <w:bCs/>
+          <w:sz w:val="24"/>
+        </w:rPr>
+      </w:pPr>
+      <w:r>
+        <w:rPr>
+          <w:bCs/>
+          <w:sz w:val="24"/>
+        </w:rPr>
+        <w:t>Un lanceur qui choisit aléatoirement un type d’écran de veille, puis qui le lance avec les paramètres respectifs à celui-ci</w:t>
+      </w:r>
+      <w:r>
+        <w:rPr>
+          <w:bCs/>
+          <w:sz w:val="24"/>
+        </w:rPr>
+        <w:t>, il choisit aléatoirement l’une des 5 images du type statique si celui-ci est choisi par le premier random. Il contient aussi un menu -stat avec plusieurs choix et un historique.</w:t>
+      </w:r>
+    </w:p>
+    <w:p>
+      <w:pPr>
+        <w:outlineLvl w:val="0"/>
+        <w:rPr>
+          <w:bCs/>
+          <w:sz w:val="24"/>
+        </w:rPr>
+      </w:pPr>
+    </w:p>
+    <w:p>
+      <w:pPr>
+        <w:outlineLvl w:val="0"/>
+        <w:rPr>
+          <w:bCs/>
+          <w:sz w:val="24"/>
+        </w:rPr>
+      </w:pPr>
+      <w:r>
+        <w:rPr>
+          <w:bCs/>
+          <w:sz w:val="24"/>
+        </w:rPr>
+        <w:t>2 écrans de veille fonctionnel :</w:t>
+      </w:r>
+    </w:p>
+    <w:p>
+      <w:pPr>
+        <w:pStyle w:val="Paragraphedeliste"/>
+        <w:rPr>
+          <w:bCs/>
+          <w:sz w:val="24"/>
+        </w:rPr>
+      </w:pPr>
+    </w:p>
+    <w:p>
+      <w:pPr>
+        <w:outlineLvl w:val="0"/>
+        <w:rPr>
+          <w:b/>
+          <w:bCs/>
+          <w:sz w:val="24"/>
+          <w:u w:val="single"/>
+        </w:rPr>
+      </w:pPr>
+      <w:r>
+        <w:rPr>
+          <w:b/>
+          <w:bCs/>
+          <w:sz w:val="24"/>
+          <w:u w:val="single"/>
+        </w:rPr>
+        <w:t>Ecran de veille statique :</w:t>
+      </w:r>
+    </w:p>
+    <w:p>
+      <w:pPr>
+        <w:pStyle w:val="Paragraphedeliste"/>
+        <w:numPr>
+          <w:ilvl w:val="0"/>
+          <w:numId w:val="3"/>
+        </w:numPr>
+        <w:outlineLvl w:val="0"/>
+        <w:rPr>
+          <w:bCs/>
+          <w:sz w:val="24"/>
+        </w:rPr>
+      </w:pPr>
+      <w:r>
+        <w:rPr>
+          <w:bCs/>
+          <w:sz w:val="24"/>
+        </w:rPr>
+        <w:t xml:space="preserve">Contient </w:t>
+      </w:r>
+      <w:r>
+        <w:rPr>
+          <w:bCs/>
+          <w:sz w:val="24"/>
+        </w:rPr>
+        <w:t>5 images de taille différente.</w:t>
+      </w:r>
+    </w:p>
+    <w:p>
+      <w:pPr>
+        <w:pStyle w:val="Paragraphedeliste"/>
+        <w:numPr>
+          <w:ilvl w:val="0"/>
+          <w:numId w:val="3"/>
+        </w:numPr>
+        <w:outlineLvl w:val="0"/>
+        <w:rPr>
+          <w:bCs/>
+          <w:sz w:val="24"/>
+        </w:rPr>
+      </w:pPr>
+      <w:r>
+        <w:rPr>
+          <w:bCs/>
+          <w:sz w:val="24"/>
+        </w:rPr>
+        <w:t>Les images sont centrées dans le terminal</w:t>
+      </w:r>
+    </w:p>
+    <w:p>
+      <w:pPr>
+        <w:pStyle w:val="Paragraphedeliste"/>
+        <w:numPr>
+          <w:ilvl w:val="0"/>
+          <w:numId w:val="3"/>
+        </w:numPr>
+        <w:outlineLvl w:val="0"/>
+        <w:rPr>
+          <w:bCs/>
+          <w:sz w:val="24"/>
+        </w:rPr>
+      </w:pPr>
+      <w:r>
+        <w:rPr>
+          <w:bCs/>
+          <w:sz w:val="24"/>
+        </w:rPr>
+        <w:t>Ils sont chargés correctement</w:t>
+      </w:r>
+    </w:p>
+    <w:p>
+      <w:pPr>
+        <w:pStyle w:val="Paragraphedeliste"/>
+        <w:numPr>
+          <w:ilvl w:val="0"/>
+          <w:numId w:val="3"/>
+        </w:numPr>
+        <w:outlineLvl w:val="0"/>
+        <w:rPr>
+          <w:bCs/>
+          <w:sz w:val="24"/>
+        </w:rPr>
+      </w:pPr>
+      <w:r>
+        <w:rPr>
+          <w:bCs/>
+          <w:sz w:val="24"/>
+        </w:rPr>
+        <w:t>Ils sont choisis aléatoirement</w:t>
+      </w:r>
+    </w:p>
+    <w:p>
+      <w:pPr>
+        <w:outlineLvl w:val="0"/>
+        <w:rPr>
+          <w:b/>
+          <w:bCs/>
+          <w:sz w:val="24"/>
+        </w:rPr>
+      </w:pPr>
+    </w:p>
+    <w:p>
+      <w:pPr>
+        <w:outlineLvl w:val="0"/>
+        <w:rPr>
+          <w:b/>
+          <w:bCs/>
+          <w:sz w:val="24"/>
+        </w:rPr>
+      </w:pPr>
+    </w:p>
+    <w:p>
+      <w:pPr>
+        <w:outlineLvl w:val="0"/>
+        <w:rPr>
+          <w:b/>
+          <w:bCs/>
+          <w:sz w:val="24"/>
+          <w:u w:val="single"/>
+        </w:rPr>
+      </w:pPr>
+      <w:r>
+        <w:rPr>
+          <w:b/>
+          <w:bCs/>
+          <w:sz w:val="24"/>
+          <w:u w:val="single"/>
+        </w:rPr>
+        <w:t xml:space="preserve">Ecran de veille </w:t>
+      </w:r>
+      <w:proofErr w:type="spellStart"/>
+      <w:r>
+        <w:rPr>
+          <w:b/>
+          <w:bCs/>
+          <w:sz w:val="24"/>
+          <w:u w:val="single"/>
+        </w:rPr>
+        <w:t>intéractif</w:t>
+      </w:r>
+      <w:proofErr w:type="spellEnd"/>
+      <w:r>
+        <w:rPr>
+          <w:b/>
+          <w:bCs/>
+          <w:sz w:val="24"/>
+          <w:u w:val="single"/>
+        </w:rPr>
+        <w:t> :</w:t>
+      </w:r>
+    </w:p>
+    <w:p>
+      <w:pPr>
+        <w:pStyle w:val="Paragraphedeliste"/>
+        <w:numPr>
+          <w:ilvl w:val="0"/>
+          <w:numId w:val="3"/>
+        </w:numPr>
+        <w:outlineLvl w:val="0"/>
+        <w:rPr>
+          <w:bCs/>
+          <w:sz w:val="24"/>
+        </w:rPr>
+      </w:pPr>
+      <w:r>
+        <w:rPr>
+          <w:bCs/>
+          <w:sz w:val="24"/>
+        </w:rPr>
+        <w:t>L’avion est centré</w:t>
+      </w:r>
+      <w:r>
+        <w:rPr>
+          <w:bCs/>
+          <w:sz w:val="24"/>
+        </w:rPr>
+        <w:t xml:space="preserve"> dans le terminal au lancement du programme</w:t>
+      </w:r>
+    </w:p>
+    <w:p>
+      <w:pPr>
+        <w:pStyle w:val="Paragraphedeliste"/>
+        <w:numPr>
+          <w:ilvl w:val="0"/>
+          <w:numId w:val="3"/>
+        </w:numPr>
+        <w:outlineLvl w:val="0"/>
+        <w:rPr>
+          <w:bCs/>
+          <w:sz w:val="24"/>
+        </w:rPr>
+      </w:pPr>
+      <w:r>
+        <w:rPr>
+          <w:bCs/>
+          <w:sz w:val="24"/>
+        </w:rPr>
+        <w:t>L’avion à une position aléatoire lors du lancement du programme (position haut, bas, gauche, droite)</w:t>
+      </w:r>
+      <w:r>
+        <w:rPr>
+          <w:bCs/>
+          <w:sz w:val="24"/>
+        </w:rPr>
+        <w:t>.</w:t>
+      </w:r>
+    </w:p>
+    <w:p>
+      <w:pPr>
+        <w:pStyle w:val="Paragraphedeliste"/>
+        <w:numPr>
+          <w:ilvl w:val="0"/>
+          <w:numId w:val="3"/>
+        </w:numPr>
+        <w:outlineLvl w:val="0"/>
+        <w:rPr>
+          <w:bCs/>
+          <w:sz w:val="24"/>
+        </w:rPr>
+      </w:pPr>
+      <w:r>
+        <w:rPr>
+          <w:bCs/>
+          <w:sz w:val="24"/>
+        </w:rPr>
+        <w:t>L’avion peut être commandé par l’utilisateur grâce au touche « Z</w:t>
+      </w:r>
+      <w:r>
+        <w:rPr>
+          <w:bCs/>
+          <w:sz w:val="24"/>
+        </w:rPr>
+        <w:t> » (haut), « Q » (gauche), « S » (bas), « D » (droite).</w:t>
+      </w:r>
+    </w:p>
+    <w:p>
+      <w:pPr>
+        <w:pStyle w:val="Paragraphedeliste"/>
+        <w:numPr>
+          <w:ilvl w:val="0"/>
+          <w:numId w:val="3"/>
+        </w:numPr>
+        <w:outlineLvl w:val="0"/>
+        <w:rPr>
+          <w:bCs/>
+          <w:sz w:val="24"/>
+        </w:rPr>
+      </w:pPr>
+      <w:r>
+        <w:rPr>
+          <w:bCs/>
+          <w:sz w:val="24"/>
+        </w:rPr>
+        <w:t>Quand l’avion arrive à la limite de l’écran du terminal, celui-ci réapparaît de l’autre côté.</w:t>
+      </w:r>
     </w:p>
     <w:p>
       <w:pPr>
@@ -5072,14 +5263,14 @@
           <w:u w:val="single"/>
         </w:rPr>
       </w:pPr>
-      <w:bookmarkStart w:id="378" w:name="_Toc469389051"/>
-      <w:bookmarkStart w:id="379" w:name="_Toc469498614"/>
-      <w:bookmarkStart w:id="380" w:name="_Toc469524379"/>
-      <w:bookmarkStart w:id="381" w:name="_Toc469525964"/>
-      <w:bookmarkStart w:id="382" w:name="_Toc469526035"/>
-      <w:bookmarkStart w:id="383" w:name="_Toc469527176"/>
-      <w:bookmarkStart w:id="384" w:name="_Toc469527359"/>
-      <w:bookmarkStart w:id="385" w:name="_Toc469530569"/>
+      <w:bookmarkStart w:id="377" w:name="_Toc469389051"/>
+      <w:bookmarkStart w:id="378" w:name="_Toc469498614"/>
+      <w:bookmarkStart w:id="379" w:name="_Toc469524379"/>
+      <w:bookmarkStart w:id="380" w:name="_Toc469525964"/>
+      <w:bookmarkStart w:id="381" w:name="_Toc469526035"/>
+      <w:bookmarkStart w:id="382" w:name="_Toc469527176"/>
+      <w:bookmarkStart w:id="383" w:name="_Toc469527359"/>
+      <w:bookmarkStart w:id="384" w:name="_Toc469530569"/>
       <w:r>
         <w:rPr>
           <w:rStyle w:val="lev"/>
@@ -5090,6 +5281,7 @@
         <w:lastRenderedPageBreak/>
         <w:t>Contraintes</w:t>
       </w:r>
+      <w:bookmarkEnd w:id="377"/>
       <w:bookmarkEnd w:id="378"/>
       <w:bookmarkEnd w:id="379"/>
       <w:bookmarkEnd w:id="380"/>
@@ -5097,7 +5289,6 @@
       <w:bookmarkEnd w:id="382"/>
       <w:bookmarkEnd w:id="383"/>
       <w:bookmarkEnd w:id="384"/>
-      <w:bookmarkEnd w:id="385"/>
       <w:r>
         <w:rPr>
           <w:rStyle w:val="lev"/>
@@ -5123,16 +5314,16 @@
           <w:szCs w:val="24"/>
         </w:rPr>
       </w:pPr>
-      <w:bookmarkStart w:id="386" w:name="_Toc469498615"/>
-      <w:bookmarkStart w:id="387" w:name="_Toc469524380"/>
-      <w:bookmarkStart w:id="388" w:name="_Toc469525965"/>
-      <w:bookmarkStart w:id="389" w:name="_Toc469526036"/>
-      <w:bookmarkStart w:id="390" w:name="_Toc469527177"/>
-      <w:bookmarkStart w:id="391" w:name="_Toc469527360"/>
-      <w:bookmarkStart w:id="392" w:name="_Toc469530147"/>
-      <w:bookmarkStart w:id="393" w:name="_Toc469530310"/>
-      <w:bookmarkStart w:id="394" w:name="_Toc469530458"/>
-      <w:bookmarkStart w:id="395" w:name="_Toc469530570"/>
+      <w:bookmarkStart w:id="385" w:name="_Toc469498615"/>
+      <w:bookmarkStart w:id="386" w:name="_Toc469524380"/>
+      <w:bookmarkStart w:id="387" w:name="_Toc469525965"/>
+      <w:bookmarkStart w:id="388" w:name="_Toc469526036"/>
+      <w:bookmarkStart w:id="389" w:name="_Toc469527177"/>
+      <w:bookmarkStart w:id="390" w:name="_Toc469527360"/>
+      <w:bookmarkStart w:id="391" w:name="_Toc469530147"/>
+      <w:bookmarkStart w:id="392" w:name="_Toc469530310"/>
+      <w:bookmarkStart w:id="393" w:name="_Toc469530458"/>
+      <w:bookmarkStart w:id="394" w:name="_Toc469530570"/>
       <w:r>
         <w:rPr>
           <w:rFonts w:cs="Arial"/>
@@ -5142,6 +5333,7 @@
         </w:rPr>
         <w:t>Lors de la réalisation de ce projet, nous avons rencontré plusieurs difficultés qui nous ont un peu retardé dans l’avancement de celui-ci, notamment au niveau du code, et de la fiche d’avancement car c’était la première fois que l’on devait en remplir une.</w:t>
       </w:r>
+      <w:bookmarkEnd w:id="385"/>
       <w:bookmarkEnd w:id="386"/>
       <w:bookmarkEnd w:id="387"/>
       <w:bookmarkEnd w:id="388"/>
@@ -5151,7 +5343,6 @@
       <w:bookmarkEnd w:id="392"/>
       <w:bookmarkEnd w:id="393"/>
       <w:bookmarkEnd w:id="394"/>
-      <w:bookmarkEnd w:id="395"/>
     </w:p>
     <w:p>
       <w:pPr>
@@ -5168,16 +5359,16 @@
           <w:szCs w:val="24"/>
         </w:rPr>
       </w:pPr>
-      <w:bookmarkStart w:id="396" w:name="_Toc469498616"/>
-      <w:bookmarkStart w:id="397" w:name="_Toc469524381"/>
-      <w:bookmarkStart w:id="398" w:name="_Toc469525966"/>
-      <w:bookmarkStart w:id="399" w:name="_Toc469526037"/>
-      <w:bookmarkStart w:id="400" w:name="_Toc469527178"/>
-      <w:bookmarkStart w:id="401" w:name="_Toc469527361"/>
-      <w:bookmarkStart w:id="402" w:name="_Toc469530148"/>
-      <w:bookmarkStart w:id="403" w:name="_Toc469530311"/>
-      <w:bookmarkStart w:id="404" w:name="_Toc469530459"/>
-      <w:bookmarkStart w:id="405" w:name="_Toc469530571"/>
+      <w:bookmarkStart w:id="395" w:name="_Toc469498616"/>
+      <w:bookmarkStart w:id="396" w:name="_Toc469524381"/>
+      <w:bookmarkStart w:id="397" w:name="_Toc469525966"/>
+      <w:bookmarkStart w:id="398" w:name="_Toc469526037"/>
+      <w:bookmarkStart w:id="399" w:name="_Toc469527178"/>
+      <w:bookmarkStart w:id="400" w:name="_Toc469527361"/>
+      <w:bookmarkStart w:id="401" w:name="_Toc469530148"/>
+      <w:bookmarkStart w:id="402" w:name="_Toc469530311"/>
+      <w:bookmarkStart w:id="403" w:name="_Toc469530459"/>
+      <w:bookmarkStart w:id="404" w:name="_Toc469530571"/>
       <w:r>
         <w:rPr>
           <w:rFonts w:cs="Arial"/>
@@ -5196,25 +5387,25 @@
         </w:rPr>
         <w:t>le projet était assez conséquent, de ce fait le niveau de travail à fournir est important</w:t>
       </w:r>
+      <w:bookmarkEnd w:id="395"/>
       <w:bookmarkEnd w:id="396"/>
       <w:bookmarkEnd w:id="397"/>
       <w:bookmarkEnd w:id="398"/>
       <w:bookmarkEnd w:id="399"/>
       <w:bookmarkEnd w:id="400"/>
+      <w:r>
+        <w:rPr>
+          <w:rFonts w:cs="Arial"/>
+          <w:color w:val="000000"/>
+          <w:sz w:val="24"/>
+          <w:szCs w:val="24"/>
+        </w:rPr>
+        <w:t xml:space="preserve"> en sachant que c’est notre premier « gros » projet.</w:t>
+      </w:r>
       <w:bookmarkEnd w:id="401"/>
-      <w:r>
-        <w:rPr>
-          <w:rFonts w:cs="Arial"/>
-          <w:color w:val="000000"/>
-          <w:sz w:val="24"/>
-          <w:szCs w:val="24"/>
-        </w:rPr>
-        <w:t xml:space="preserve"> en sachant que c’est notre premier « gros » projet.</w:t>
-      </w:r>
       <w:bookmarkEnd w:id="402"/>
       <w:bookmarkEnd w:id="403"/>
       <w:bookmarkEnd w:id="404"/>
-      <w:bookmarkEnd w:id="405"/>
     </w:p>
     <w:p>
       <w:pPr>
@@ -5231,16 +5422,16 @@
           <w:szCs w:val="24"/>
         </w:rPr>
       </w:pPr>
-      <w:bookmarkStart w:id="406" w:name="_Toc469498617"/>
-      <w:bookmarkStart w:id="407" w:name="_Toc469524382"/>
-      <w:bookmarkStart w:id="408" w:name="_Toc469525967"/>
-      <w:bookmarkStart w:id="409" w:name="_Toc469526038"/>
-      <w:bookmarkStart w:id="410" w:name="_Toc469527179"/>
-      <w:bookmarkStart w:id="411" w:name="_Toc469527362"/>
-      <w:bookmarkStart w:id="412" w:name="_Toc469530149"/>
-      <w:bookmarkStart w:id="413" w:name="_Toc469530312"/>
-      <w:bookmarkStart w:id="414" w:name="_Toc469530460"/>
-      <w:bookmarkStart w:id="415" w:name="_Toc469530572"/>
+      <w:bookmarkStart w:id="405" w:name="_Toc469498617"/>
+      <w:bookmarkStart w:id="406" w:name="_Toc469524382"/>
+      <w:bookmarkStart w:id="407" w:name="_Toc469525967"/>
+      <w:bookmarkStart w:id="408" w:name="_Toc469526038"/>
+      <w:bookmarkStart w:id="409" w:name="_Toc469527179"/>
+      <w:bookmarkStart w:id="410" w:name="_Toc469527362"/>
+      <w:bookmarkStart w:id="411" w:name="_Toc469530149"/>
+      <w:bookmarkStart w:id="412" w:name="_Toc469530312"/>
+      <w:bookmarkStart w:id="413" w:name="_Toc469530460"/>
+      <w:bookmarkStart w:id="414" w:name="_Toc469530572"/>
       <w:r>
         <w:rPr>
           <w:rFonts w:cs="Arial"/>
@@ -5250,6 +5441,7 @@
         </w:rPr>
         <w:t>Nous avons perdu beaucoup de temps pour créer les fonctions nécessaires dans les types d’écrans car il y avait quelques erreurs qui nous empêchaient de continuer d’avancer.</w:t>
       </w:r>
+      <w:bookmarkEnd w:id="405"/>
       <w:bookmarkEnd w:id="406"/>
       <w:bookmarkEnd w:id="407"/>
       <w:bookmarkEnd w:id="408"/>
@@ -5259,7 +5451,6 @@
       <w:bookmarkEnd w:id="412"/>
       <w:bookmarkEnd w:id="413"/>
       <w:bookmarkEnd w:id="414"/>
-      <w:bookmarkEnd w:id="415"/>
       <w:r>
         <w:rPr>
           <w:rFonts w:cs="Arial"/>
@@ -5285,10 +5476,10 @@
           <w:szCs w:val="24"/>
         </w:rPr>
       </w:pPr>
-      <w:bookmarkStart w:id="416" w:name="_Toc469530150"/>
-      <w:bookmarkStart w:id="417" w:name="_Toc469530313"/>
-      <w:bookmarkStart w:id="418" w:name="_Toc469530461"/>
-      <w:bookmarkStart w:id="419" w:name="_Toc469530573"/>
+      <w:bookmarkStart w:id="415" w:name="_Toc469530150"/>
+      <w:bookmarkStart w:id="416" w:name="_Toc469530313"/>
+      <w:bookmarkStart w:id="417" w:name="_Toc469530461"/>
+      <w:bookmarkStart w:id="418" w:name="_Toc469530573"/>
       <w:r>
         <w:rPr>
           <w:rFonts w:cs="Arial"/>
@@ -5298,10 +5489,10 @@
         </w:rPr>
         <w:t>Le lanceur contenait beaucoup de spécifications techniques, nous avons eu beaucoup de difficulté sur certaines d’entre elle comme le random qui choisit une des 5 images pour l’écran statique.</w:t>
       </w:r>
+      <w:bookmarkEnd w:id="415"/>
       <w:bookmarkEnd w:id="416"/>
       <w:bookmarkEnd w:id="417"/>
       <w:bookmarkEnd w:id="418"/>
-      <w:bookmarkEnd w:id="419"/>
     </w:p>
     <w:p>
       <w:pPr>
@@ -5329,15 +5520,15 @@
           <w:u w:val="single"/>
         </w:rPr>
       </w:pPr>
-      <w:bookmarkStart w:id="420" w:name="_Toc469389052"/>
-      <w:bookmarkStart w:id="421" w:name="_Toc469498618"/>
-      <w:bookmarkStart w:id="422" w:name="_Toc469524383"/>
-      <w:bookmarkStart w:id="423" w:name="_Toc469525968"/>
-      <w:bookmarkStart w:id="424" w:name="_Toc469526039"/>
-      <w:bookmarkStart w:id="425" w:name="_Toc469527180"/>
-      <w:bookmarkStart w:id="426" w:name="_Toc469527363"/>
-      <w:bookmarkStart w:id="427" w:name="_Toc469530151"/>
-      <w:bookmarkStart w:id="428" w:name="_Toc469530574"/>
+      <w:bookmarkStart w:id="419" w:name="_Toc469389052"/>
+      <w:bookmarkStart w:id="420" w:name="_Toc469498618"/>
+      <w:bookmarkStart w:id="421" w:name="_Toc469524383"/>
+      <w:bookmarkStart w:id="422" w:name="_Toc469525968"/>
+      <w:bookmarkStart w:id="423" w:name="_Toc469526039"/>
+      <w:bookmarkStart w:id="424" w:name="_Toc469527180"/>
+      <w:bookmarkStart w:id="425" w:name="_Toc469527363"/>
+      <w:bookmarkStart w:id="426" w:name="_Toc469530151"/>
+      <w:bookmarkStart w:id="427" w:name="_Toc469530574"/>
       <w:r>
         <w:rPr>
           <w:rStyle w:val="lev"/>
@@ -5347,6 +5538,7 @@
         </w:rPr>
         <w:t>Bilan</w:t>
       </w:r>
+      <w:bookmarkEnd w:id="419"/>
       <w:bookmarkEnd w:id="420"/>
       <w:bookmarkEnd w:id="421"/>
       <w:bookmarkEnd w:id="422"/>
@@ -5355,7 +5547,6 @@
       <w:bookmarkEnd w:id="425"/>
       <w:bookmarkEnd w:id="426"/>
       <w:bookmarkEnd w:id="427"/>
-      <w:bookmarkEnd w:id="428"/>
       <w:r>
         <w:rPr>
           <w:rStyle w:val="lev"/>
@@ -5405,16 +5596,16 @@
         </w:rPr>
         <w:t xml:space="preserve"> </w:t>
       </w:r>
-      <w:bookmarkStart w:id="429" w:name="_Toc469389053"/>
-      <w:bookmarkStart w:id="430" w:name="_Toc469498619"/>
-      <w:bookmarkStart w:id="431" w:name="_Toc469524384"/>
-      <w:bookmarkStart w:id="432" w:name="_Toc469525969"/>
-      <w:bookmarkStart w:id="433" w:name="_Toc469526040"/>
-      <w:bookmarkStart w:id="434" w:name="_Toc469527181"/>
-      <w:bookmarkStart w:id="435" w:name="_Toc469527364"/>
-      <w:bookmarkStart w:id="436" w:name="_Toc469530152"/>
-      <w:bookmarkStart w:id="437" w:name="_Toc469530315"/>
-      <w:bookmarkStart w:id="438" w:name="_Toc469530575"/>
+      <w:bookmarkStart w:id="428" w:name="_Toc469389053"/>
+      <w:bookmarkStart w:id="429" w:name="_Toc469498619"/>
+      <w:bookmarkStart w:id="430" w:name="_Toc469524384"/>
+      <w:bookmarkStart w:id="431" w:name="_Toc469525969"/>
+      <w:bookmarkStart w:id="432" w:name="_Toc469526040"/>
+      <w:bookmarkStart w:id="433" w:name="_Toc469527181"/>
+      <w:bookmarkStart w:id="434" w:name="_Toc469527364"/>
+      <w:bookmarkStart w:id="435" w:name="_Toc469530152"/>
+      <w:bookmarkStart w:id="436" w:name="_Toc469530315"/>
+      <w:bookmarkStart w:id="437" w:name="_Toc469530575"/>
       <w:r>
         <w:rPr>
           <w:rStyle w:val="Emphaseple"/>
@@ -5425,6 +5616,7 @@
         </w:rPr>
         <w:t>Groupe</w:t>
       </w:r>
+      <w:bookmarkEnd w:id="428"/>
       <w:bookmarkEnd w:id="429"/>
       <w:bookmarkEnd w:id="430"/>
       <w:bookmarkEnd w:id="431"/>
@@ -5434,7 +5626,6 @@
       <w:bookmarkEnd w:id="435"/>
       <w:bookmarkEnd w:id="436"/>
       <w:bookmarkEnd w:id="437"/>
-      <w:bookmarkEnd w:id="438"/>
     </w:p>
     <w:p>
       <w:pPr>
@@ -5446,10 +5637,10 @@
           <w:szCs w:val="36"/>
         </w:rPr>
       </w:pPr>
-      <w:bookmarkStart w:id="439" w:name="_Toc469530153"/>
-      <w:bookmarkStart w:id="440" w:name="_Toc469530316"/>
-      <w:bookmarkStart w:id="441" w:name="_Toc469530464"/>
-      <w:bookmarkStart w:id="442" w:name="_Toc469530576"/>
+      <w:bookmarkStart w:id="438" w:name="_Toc469530153"/>
+      <w:bookmarkStart w:id="439" w:name="_Toc469530316"/>
+      <w:bookmarkStart w:id="440" w:name="_Toc469530464"/>
+      <w:bookmarkStart w:id="441" w:name="_Toc469530576"/>
       <w:r>
         <w:rPr>
           <w:rFonts w:cs="Arial"/>
@@ -5479,10 +5670,10 @@
         </w:rPr>
         <w:t>. Nous sommes contents d’avoir fait ce projet même si un peu plus de temps n’aurait pas été de refus.</w:t>
       </w:r>
+      <w:bookmarkEnd w:id="438"/>
       <w:bookmarkEnd w:id="439"/>
       <w:bookmarkEnd w:id="440"/>
       <w:bookmarkEnd w:id="441"/>
-      <w:bookmarkEnd w:id="442"/>
       <w:r>
         <w:rPr>
           <w:rFonts w:cs="Arial"/>
@@ -5519,17 +5710,17 @@
         </w:rPr>
         <w:t xml:space="preserve"> </w:t>
       </w:r>
-      <w:bookmarkStart w:id="443" w:name="_Toc469389054"/>
-      <w:bookmarkStart w:id="444" w:name="_Toc469498621"/>
-      <w:bookmarkStart w:id="445" w:name="_Toc469524386"/>
-      <w:bookmarkStart w:id="446" w:name="_Toc469525971"/>
-      <w:bookmarkStart w:id="447" w:name="_Toc469526042"/>
-      <w:bookmarkStart w:id="448" w:name="_Toc469527183"/>
-      <w:bookmarkStart w:id="449" w:name="_Toc469527366"/>
-      <w:bookmarkStart w:id="450" w:name="_Toc469530154"/>
-      <w:bookmarkStart w:id="451" w:name="_Toc469530317"/>
-      <w:bookmarkStart w:id="452" w:name="_Toc469530465"/>
-      <w:bookmarkStart w:id="453" w:name="_Toc469530577"/>
+      <w:bookmarkStart w:id="442" w:name="_Toc469389054"/>
+      <w:bookmarkStart w:id="443" w:name="_Toc469498621"/>
+      <w:bookmarkStart w:id="444" w:name="_Toc469524386"/>
+      <w:bookmarkStart w:id="445" w:name="_Toc469525971"/>
+      <w:bookmarkStart w:id="446" w:name="_Toc469526042"/>
+      <w:bookmarkStart w:id="447" w:name="_Toc469527183"/>
+      <w:bookmarkStart w:id="448" w:name="_Toc469527366"/>
+      <w:bookmarkStart w:id="449" w:name="_Toc469530154"/>
+      <w:bookmarkStart w:id="450" w:name="_Toc469530317"/>
+      <w:bookmarkStart w:id="451" w:name="_Toc469530465"/>
+      <w:bookmarkStart w:id="452" w:name="_Toc469530577"/>
       <w:r>
         <w:rPr>
           <w:rStyle w:val="Emphaseple"/>
@@ -5540,6 +5731,7 @@
         </w:rPr>
         <w:t>Individuel</w:t>
       </w:r>
+      <w:bookmarkEnd w:id="442"/>
       <w:bookmarkEnd w:id="443"/>
       <w:bookmarkEnd w:id="444"/>
       <w:bookmarkEnd w:id="445"/>
@@ -5550,7 +5742,6 @@
       <w:bookmarkEnd w:id="450"/>
       <w:bookmarkEnd w:id="451"/>
       <w:bookmarkEnd w:id="452"/>
-      <w:bookmarkEnd w:id="453"/>
     </w:p>
     <w:p>
       <w:pPr>
@@ -5571,19 +5762,18 @@
           <w:color w:val="000000"/>
           <w:sz w:val="28"/>
           <w:szCs w:val="28"/>
-          <w:u w:val="single"/>
-        </w:rPr>
-      </w:pPr>
-      <w:bookmarkStart w:id="454" w:name="_Toc469498622"/>
-      <w:bookmarkStart w:id="455" w:name="_Toc469524387"/>
-      <w:bookmarkStart w:id="456" w:name="_Toc469525972"/>
-      <w:bookmarkStart w:id="457" w:name="_Toc469526043"/>
-      <w:bookmarkStart w:id="458" w:name="_Toc469527184"/>
-      <w:bookmarkStart w:id="459" w:name="_Toc469527367"/>
-      <w:bookmarkStart w:id="460" w:name="_Toc469530155"/>
-      <w:bookmarkStart w:id="461" w:name="_Toc469530318"/>
-      <w:bookmarkStart w:id="462" w:name="_Toc469530466"/>
-      <w:bookmarkStart w:id="463" w:name="_Toc469530578"/>
+        </w:rPr>
+      </w:pPr>
+      <w:bookmarkStart w:id="453" w:name="_Toc469498622"/>
+      <w:bookmarkStart w:id="454" w:name="_Toc469524387"/>
+      <w:bookmarkStart w:id="455" w:name="_Toc469525972"/>
+      <w:bookmarkStart w:id="456" w:name="_Toc469526043"/>
+      <w:bookmarkStart w:id="457" w:name="_Toc469527184"/>
+      <w:bookmarkStart w:id="458" w:name="_Toc469527367"/>
+      <w:bookmarkStart w:id="459" w:name="_Toc469530155"/>
+      <w:bookmarkStart w:id="460" w:name="_Toc469530318"/>
+      <w:bookmarkStart w:id="461" w:name="_Toc469530466"/>
+      <w:bookmarkStart w:id="462" w:name="_Toc469530578"/>
       <w:r>
         <w:rPr>
           <w:rFonts w:cs="Arial"/>
@@ -5594,6 +5784,7 @@
         </w:rPr>
         <w:t>Paul :</w:t>
       </w:r>
+      <w:bookmarkEnd w:id="453"/>
       <w:bookmarkEnd w:id="454"/>
       <w:bookmarkEnd w:id="455"/>
       <w:bookmarkEnd w:id="456"/>
@@ -5603,28 +5794,6 @@
       <w:bookmarkEnd w:id="460"/>
       <w:bookmarkEnd w:id="461"/>
       <w:bookmarkEnd w:id="462"/>
-      <w:bookmarkEnd w:id="463"/>
-    </w:p>
-    <w:p>
-      <w:pPr>
-        <w:outlineLvl w:val="0"/>
-        <w:rPr>
-          <w:rFonts w:cs="Arial"/>
-          <w:color w:val="000000"/>
-          <w:sz w:val="28"/>
-          <w:szCs w:val="28"/>
-        </w:rPr>
-      </w:pPr>
-      <w:bookmarkStart w:id="464" w:name="_Toc469498623"/>
-      <w:bookmarkStart w:id="465" w:name="_Toc469524388"/>
-      <w:bookmarkStart w:id="466" w:name="_Toc469525973"/>
-      <w:bookmarkStart w:id="467" w:name="_Toc469526044"/>
-      <w:bookmarkStart w:id="468" w:name="_Toc469527185"/>
-      <w:bookmarkStart w:id="469" w:name="_Toc469527368"/>
-      <w:bookmarkStart w:id="470" w:name="_Toc469530156"/>
-      <w:bookmarkStart w:id="471" w:name="_Toc469530319"/>
-      <w:bookmarkStart w:id="472" w:name="_Toc469530467"/>
-      <w:bookmarkStart w:id="473" w:name="_Toc469530579"/>
       <w:r>
         <w:rPr>
           <w:rFonts w:cs="Arial"/>
@@ -5633,14 +5802,54 @@
           <w:szCs w:val="28"/>
           <w:u w:val="single"/>
         </w:rPr>
+        <w:t xml:space="preserve"> </w:t>
+      </w:r>
+      <w:r>
+        <w:rPr>
+          <w:rFonts w:cs="Arial"/>
+          <w:color w:val="000000"/>
+          <w:sz w:val="28"/>
+          <w:szCs w:val="28"/>
+        </w:rPr>
+        <w:t>ce projet m’a permis d’appliquer un ensemble de connaissance, et d’apprendre le fonctionnement de la programmation en équipe.</w:t>
+      </w:r>
+    </w:p>
+    <w:p>
+      <w:pPr>
+        <w:outlineLvl w:val="0"/>
+        <w:rPr>
+          <w:rFonts w:cs="Arial"/>
+          <w:color w:val="000000"/>
+          <w:sz w:val="28"/>
+          <w:szCs w:val="28"/>
+        </w:rPr>
+      </w:pPr>
+      <w:bookmarkStart w:id="463" w:name="_Toc469498623"/>
+      <w:bookmarkStart w:id="464" w:name="_Toc469524388"/>
+      <w:bookmarkStart w:id="465" w:name="_Toc469525973"/>
+      <w:bookmarkStart w:id="466" w:name="_Toc469526044"/>
+      <w:bookmarkStart w:id="467" w:name="_Toc469527185"/>
+      <w:bookmarkStart w:id="468" w:name="_Toc469527368"/>
+      <w:bookmarkStart w:id="469" w:name="_Toc469530156"/>
+      <w:bookmarkStart w:id="470" w:name="_Toc469530319"/>
+      <w:bookmarkStart w:id="471" w:name="_Toc469530467"/>
+      <w:bookmarkStart w:id="472" w:name="_Toc469530579"/>
+      <w:r>
+        <w:rPr>
+          <w:rFonts w:cs="Arial"/>
+          <w:color w:val="000000"/>
+          <w:sz w:val="28"/>
+          <w:szCs w:val="28"/>
+          <w:u w:val="single"/>
+        </w:rPr>
         <w:t>Anthony :</w:t>
       </w:r>
+      <w:bookmarkEnd w:id="463"/>
       <w:bookmarkEnd w:id="464"/>
       <w:bookmarkEnd w:id="465"/>
       <w:bookmarkEnd w:id="466"/>
       <w:bookmarkEnd w:id="467"/>
       <w:bookmarkEnd w:id="468"/>
-      <w:bookmarkEnd w:id="469"/>
       <w:r>
         <w:rPr>
           <w:rFonts w:cs="Arial"/>
@@ -5670,10 +5879,10 @@
         </w:rPr>
         <w:t>. Il m’a aussi fait découvrir le travail en groupe et comment se répartir les tâches équitablement afin de ne pas être débordé. Je suis très content d’avoir fait ce projet car j’ai travaillé avec un groupe motivé et voulant réussir à tout prix ce projet.</w:t>
       </w:r>
+      <w:bookmarkEnd w:id="469"/>
       <w:bookmarkEnd w:id="470"/>
       <w:bookmarkEnd w:id="471"/>
       <w:bookmarkEnd w:id="472"/>
-      <w:bookmarkEnd w:id="473"/>
     </w:p>
     <w:p>
       <w:pPr>
@@ -5686,16 +5895,16 @@
           <w:u w:val="single"/>
         </w:rPr>
       </w:pPr>
-      <w:bookmarkStart w:id="474" w:name="_Toc469498624"/>
-      <w:bookmarkStart w:id="475" w:name="_Toc469524389"/>
-      <w:bookmarkStart w:id="476" w:name="_Toc469525974"/>
-      <w:bookmarkStart w:id="477" w:name="_Toc469526045"/>
-      <w:bookmarkStart w:id="478" w:name="_Toc469527186"/>
-      <w:bookmarkStart w:id="479" w:name="_Toc469527369"/>
-      <w:bookmarkStart w:id="480" w:name="_Toc469530157"/>
-      <w:bookmarkStart w:id="481" w:name="_Toc469530320"/>
-      <w:bookmarkStart w:id="482" w:name="_Toc469530468"/>
-      <w:bookmarkStart w:id="483" w:name="_Toc469530580"/>
+      <w:bookmarkStart w:id="473" w:name="_Toc469498624"/>
+      <w:bookmarkStart w:id="474" w:name="_Toc469524389"/>
+      <w:bookmarkStart w:id="475" w:name="_Toc469525974"/>
+      <w:bookmarkStart w:id="476" w:name="_Toc469526045"/>
+      <w:bookmarkStart w:id="477" w:name="_Toc469527186"/>
+      <w:bookmarkStart w:id="478" w:name="_Toc469527369"/>
+      <w:bookmarkStart w:id="479" w:name="_Toc469530157"/>
+      <w:bookmarkStart w:id="480" w:name="_Toc469530320"/>
+      <w:bookmarkStart w:id="481" w:name="_Toc469530468"/>
+      <w:bookmarkStart w:id="482" w:name="_Toc469530580"/>
       <w:r>
         <w:rPr>
           <w:rFonts w:cs="Arial"/>
@@ -5706,6 +5915,7 @@
         </w:rPr>
         <w:t>Maxence :</w:t>
       </w:r>
+      <w:bookmarkEnd w:id="473"/>
       <w:bookmarkEnd w:id="474"/>
       <w:bookmarkEnd w:id="475"/>
       <w:bookmarkEnd w:id="476"/>
@@ -5715,11 +5925,66 @@
       <w:bookmarkEnd w:id="480"/>
       <w:bookmarkEnd w:id="481"/>
       <w:bookmarkEnd w:id="482"/>
-      <w:bookmarkEnd w:id="483"/>
+      <w:r>
+        <w:rPr>
+          <w:rFonts w:cs="Arial"/>
+          <w:color w:val="000000"/>
+          <w:sz w:val="28"/>
+          <w:szCs w:val="28"/>
+        </w:rPr>
+        <w:t xml:space="preserve"> Ce projet </w:t>
+      </w:r>
+      <w:r>
+        <w:rPr>
+          <w:rFonts w:cs="Arial"/>
+          <w:color w:val="000000"/>
+          <w:sz w:val="28"/>
+          <w:szCs w:val="28"/>
+        </w:rPr>
+        <w:t xml:space="preserve">m’a permis de gérer une équipe et de travailler avec des contraintes (techniques et temporelles). De plus j’ai pu revoir et appliqué ce que j’avais appris en </w:t>
+      </w:r>
+      <w:proofErr w:type="spellStart"/>
+      <w:r>
+        <w:rPr>
+          <w:rFonts w:cs="Arial"/>
+          <w:color w:val="000000"/>
+          <w:sz w:val="28"/>
+          <w:szCs w:val="28"/>
+        </w:rPr>
+        <w:t>prosit</w:t>
+      </w:r>
+      <w:proofErr w:type="spellEnd"/>
+      <w:r>
+        <w:rPr>
+          <w:rFonts w:cs="Arial"/>
+          <w:color w:val="000000"/>
+          <w:sz w:val="28"/>
+          <w:szCs w:val="28"/>
+        </w:rPr>
+        <w:t>. Grâce à ce projet je suis maintenant plus à l’aise avec Linux.</w:t>
+      </w:r>
     </w:p>
     <w:p>
       <w:pPr>
         <w:outlineLvl w:val="0"/>
+        <w:rPr>
+          <w:rFonts w:cs="Arial"/>
+          <w:color w:val="000000"/>
+          <w:sz w:val="28"/>
+          <w:szCs w:val="28"/>
+        </w:rPr>
+      </w:pPr>
+      <w:bookmarkStart w:id="483" w:name="_Toc469498625"/>
+      <w:bookmarkStart w:id="484" w:name="_Toc469524390"/>
+      <w:bookmarkStart w:id="485" w:name="_Toc469525975"/>
+      <w:bookmarkStart w:id="486" w:name="_Toc469526046"/>
+      <w:bookmarkStart w:id="487" w:name="_Toc469527187"/>
+      <w:bookmarkStart w:id="488" w:name="_Toc469527370"/>
+      <w:bookmarkStart w:id="489" w:name="_Toc469530158"/>
+      <w:bookmarkStart w:id="490" w:name="_Toc469530321"/>
+      <w:bookmarkStart w:id="491" w:name="_Toc469530469"/>
+      <w:bookmarkStart w:id="492" w:name="_Toc469530581"/>
+      <w:r>
         <w:rPr>
           <w:rFonts w:cs="Arial"/>
           <w:color w:val="000000"/>
@@ -5727,27 +5992,10 @@
           <w:szCs w:val="28"/>
           <w:u w:val="single"/>
         </w:rPr>
-      </w:pPr>
-      <w:bookmarkStart w:id="484" w:name="_Toc469498625"/>
-      <w:bookmarkStart w:id="485" w:name="_Toc469524390"/>
-      <w:bookmarkStart w:id="486" w:name="_Toc469525975"/>
-      <w:bookmarkStart w:id="487" w:name="_Toc469526046"/>
-      <w:bookmarkStart w:id="488" w:name="_Toc469527187"/>
-      <w:bookmarkStart w:id="489" w:name="_Toc469527370"/>
-      <w:bookmarkStart w:id="490" w:name="_Toc469530158"/>
-      <w:bookmarkStart w:id="491" w:name="_Toc469530321"/>
-      <w:bookmarkStart w:id="492" w:name="_Toc469530469"/>
-      <w:bookmarkStart w:id="493" w:name="_Toc469530581"/>
-      <w:r>
-        <w:rPr>
-          <w:rFonts w:cs="Arial"/>
-          <w:color w:val="000000"/>
-          <w:sz w:val="28"/>
-          <w:szCs w:val="28"/>
-          <w:u w:val="single"/>
-        </w:rPr>
+        <w:lastRenderedPageBreak/>
         <w:t>Charles :</w:t>
       </w:r>
+      <w:bookmarkEnd w:id="483"/>
       <w:bookmarkEnd w:id="484"/>
       <w:bookmarkEnd w:id="485"/>
       <w:bookmarkEnd w:id="486"/>
@@ -5757,7 +6005,26 @@
       <w:bookmarkEnd w:id="490"/>
       <w:bookmarkEnd w:id="491"/>
       <w:bookmarkEnd w:id="492"/>
+      <w:r>
+        <w:rPr>
+          <w:rFonts w:cs="Arial"/>
+          <w:color w:val="000000"/>
+          <w:sz w:val="28"/>
+          <w:szCs w:val="28"/>
+        </w:rPr>
+        <w:t xml:space="preserve"> Pour ma part, j’ai vraiment aimé réaliser ce projet avec mon groupe car c’était quelque chose d’assez conséquent à faire mais la répartition des tâches a été effectuer rapidement, ce qui nous a permis de démarrer ce projet assez vite. Le grou</w:t>
+      </w:r>
+      <w:bookmarkStart w:id="493" w:name="_GoBack"/>
       <w:bookmarkEnd w:id="493"/>
+      <w:r>
+        <w:rPr>
+          <w:rFonts w:cs="Arial"/>
+          <w:color w:val="000000"/>
+          <w:sz w:val="28"/>
+          <w:szCs w:val="28"/>
+        </w:rPr>
+        <w:t xml:space="preserve">pe dans lequel j’étais été motivé et avait l’envie de réussir. </w:t>
+      </w:r>
     </w:p>
     <w:p>
       <w:pPr>
@@ -5884,6 +6151,7 @@
           <w:docPartUnique/>
         </w:docPartObj>
       </w:sdtPr>
+      <w:sdtEndPr/>
       <w:sdtContent>
         <w:r>
           <w:fldChar w:fldCharType="begin"/>
@@ -5898,7 +6166,7 @@
           <w:rPr>
             <w:noProof/>
           </w:rPr>
-          <w:t>7</w:t>
+          <w:t>8</w:t>
         </w:r>
         <w:r>
           <w:fldChar w:fldCharType="end"/>
@@ -7935,7 +8203,7 @@
 </file>
 
 <file path=customXml/itemProps1.xml><?xml version="1.0" encoding="utf-8"?>
-<ds:datastoreItem xmlns:ds="http://schemas.openxmlformats.org/officeDocument/2006/customXml" ds:itemID="{33F09D00-842C-4898-92E2-6431E54436DF}">
+<ds:datastoreItem xmlns:ds="http://schemas.openxmlformats.org/officeDocument/2006/customXml" ds:itemID="{8A5DD9F4-37EB-4D94-A51A-8E1FF24D05E0}">
   <ds:schemaRefs>
     <ds:schemaRef ds:uri="http://schemas.openxmlformats.org/officeDocument/2006/bibliography"/>
   </ds:schemaRefs>

</xml_diff>